<commit_message>
Add mục đề xuất - cải tiến
</commit_message>
<xml_diff>
--- a/02. Thu Thuat/01. Instagram/02. Work/01. Thuật toán tương tác/Thuật toán tương tác cơ bản.docx
+++ b/02. Thu Thuat/01. Instagram/02. Work/01. Thuật toán tương tác/Thuật toán tương tác cơ bản.docx
@@ -3,29 +3,8 @@
 <w:document xmlns:wpc="http://schemas.microsoft.com/office/word/2010/wordprocessingCanvas" xmlns:cx="http://schemas.microsoft.com/office/drawing/2014/chartex" xmlns:mc="http://schemas.openxmlformats.org/markup-compatibility/2006" xmlns:o="urn:schemas-microsoft-com:office:office" xmlns:r="http://schemas.openxmlformats.org/officeDocument/2006/relationships" xmlns:m="http://schemas.openxmlformats.org/officeDocument/2006/math" xmlns:v="urn:schemas-microsoft-com:vml" xmlns:wp14="http://schemas.microsoft.com/office/word/2010/wordprocessingDrawing" xmlns:wp="http://schemas.openxmlformats.org/drawingml/2006/wordprocessingDrawing" xmlns:w10="urn:schemas-microsoft-com:office:word" xmlns:w="http://schemas.openxmlformats.org/wordprocessingml/2006/main" xmlns:w14="http://schemas.microsoft.com/office/word/2010/wordml" xmlns:w15="http://schemas.microsoft.com/office/word/2012/wordml" xmlns:w16se="http://schemas.microsoft.com/office/word/2015/wordml/symex" xmlns:wpg="http://schemas.microsoft.com/office/word/2010/wordprocessingGroup" xmlns:wpi="http://schemas.microsoft.com/office/word/2010/wordprocessingInk" xmlns:wne="http://schemas.microsoft.com/office/word/2006/wordml" xmlns:wps="http://schemas.microsoft.com/office/word/2010/wordprocessingShape" mc:Ignorable="w14 w15 w16se wp14">
   <w:body>
     <w:p>
-      <w:proofErr w:type="spellStart"/>
       <w:r>
-        <w:t>Thuật</w:t>
-      </w:r>
-      <w:proofErr w:type="spellEnd"/>
-      <w:r>
-        <w:t xml:space="preserve"> </w:t>
-      </w:r>
-      <w:proofErr w:type="spellStart"/>
-      <w:r>
-        <w:t>toán</w:t>
-      </w:r>
-      <w:proofErr w:type="spellEnd"/>
-      <w:r>
-        <w:t xml:space="preserve"> </w:t>
-      </w:r>
-      <w:proofErr w:type="spellStart"/>
-      <w:r>
-        <w:t>trong</w:t>
-      </w:r>
-      <w:proofErr w:type="spellEnd"/>
-      <w:r>
-        <w:t xml:space="preserve"> Instagram:</w:t>
+        <w:t>Thuật toán trong Instagram:</w:t>
       </w:r>
       <w:r>
         <w:rPr>
@@ -47,261 +26,8 @@
           <w:szCs w:val="27"/>
           <w:shd w:val="clear" w:color="auto" w:fill="C9D7F1"/>
         </w:rPr>
-        <w:t> </w:t>
+        <w:t> tối đa hóa thời gian người dùng dành cho nền tảng</w:t>
       </w:r>
-      <w:proofErr w:type="spellStart"/>
-      <w:r>
-        <w:rPr>
-          <w:rStyle w:val="Strong"/>
-          <w:rFonts w:ascii="Arial" w:hAnsi="Arial" w:cs="Arial"/>
-          <w:color w:val="241F21"/>
-          <w:sz w:val="27"/>
-          <w:szCs w:val="27"/>
-          <w:shd w:val="clear" w:color="auto" w:fill="C9D7F1"/>
-        </w:rPr>
-        <w:t>tối</w:t>
-      </w:r>
-      <w:proofErr w:type="spellEnd"/>
-      <w:r>
-        <w:rPr>
-          <w:rStyle w:val="Strong"/>
-          <w:rFonts w:ascii="Arial" w:hAnsi="Arial" w:cs="Arial"/>
-          <w:color w:val="241F21"/>
-          <w:sz w:val="27"/>
-          <w:szCs w:val="27"/>
-          <w:shd w:val="clear" w:color="auto" w:fill="C9D7F1"/>
-        </w:rPr>
-        <w:t xml:space="preserve"> </w:t>
-      </w:r>
-      <w:proofErr w:type="spellStart"/>
-      <w:r>
-        <w:rPr>
-          <w:rStyle w:val="Strong"/>
-          <w:rFonts w:ascii="Arial" w:hAnsi="Arial" w:cs="Arial"/>
-          <w:color w:val="241F21"/>
-          <w:sz w:val="27"/>
-          <w:szCs w:val="27"/>
-          <w:shd w:val="clear" w:color="auto" w:fill="C9D7F1"/>
-        </w:rPr>
-        <w:t>đa</w:t>
-      </w:r>
-      <w:proofErr w:type="spellEnd"/>
-      <w:r>
-        <w:rPr>
-          <w:rStyle w:val="Strong"/>
-          <w:rFonts w:ascii="Arial" w:hAnsi="Arial" w:cs="Arial"/>
-          <w:color w:val="241F21"/>
-          <w:sz w:val="27"/>
-          <w:szCs w:val="27"/>
-          <w:shd w:val="clear" w:color="auto" w:fill="C9D7F1"/>
-        </w:rPr>
-        <w:t xml:space="preserve"> </w:t>
-      </w:r>
-      <w:proofErr w:type="spellStart"/>
-      <w:r>
-        <w:rPr>
-          <w:rStyle w:val="Strong"/>
-          <w:rFonts w:ascii="Arial" w:hAnsi="Arial" w:cs="Arial"/>
-          <w:color w:val="241F21"/>
-          <w:sz w:val="27"/>
-          <w:szCs w:val="27"/>
-          <w:shd w:val="clear" w:color="auto" w:fill="C9D7F1"/>
-        </w:rPr>
-        <w:t>hóa</w:t>
-      </w:r>
-      <w:proofErr w:type="spellEnd"/>
-      <w:r>
-        <w:rPr>
-          <w:rStyle w:val="Strong"/>
-          <w:rFonts w:ascii="Arial" w:hAnsi="Arial" w:cs="Arial"/>
-          <w:color w:val="241F21"/>
-          <w:sz w:val="27"/>
-          <w:szCs w:val="27"/>
-          <w:shd w:val="clear" w:color="auto" w:fill="C9D7F1"/>
-        </w:rPr>
-        <w:t xml:space="preserve"> </w:t>
-      </w:r>
-      <w:proofErr w:type="spellStart"/>
-      <w:r>
-        <w:rPr>
-          <w:rStyle w:val="Strong"/>
-          <w:rFonts w:ascii="Arial" w:hAnsi="Arial" w:cs="Arial"/>
-          <w:color w:val="241F21"/>
-          <w:sz w:val="27"/>
-          <w:szCs w:val="27"/>
-          <w:shd w:val="clear" w:color="auto" w:fill="C9D7F1"/>
-        </w:rPr>
-        <w:t>thời</w:t>
-      </w:r>
-      <w:proofErr w:type="spellEnd"/>
-      <w:r>
-        <w:rPr>
-          <w:rStyle w:val="Strong"/>
-          <w:rFonts w:ascii="Arial" w:hAnsi="Arial" w:cs="Arial"/>
-          <w:color w:val="241F21"/>
-          <w:sz w:val="27"/>
-          <w:szCs w:val="27"/>
-          <w:shd w:val="clear" w:color="auto" w:fill="C9D7F1"/>
-        </w:rPr>
-        <w:t xml:space="preserve"> </w:t>
-      </w:r>
-      <w:proofErr w:type="spellStart"/>
-      <w:r>
-        <w:rPr>
-          <w:rStyle w:val="Strong"/>
-          <w:rFonts w:ascii="Arial" w:hAnsi="Arial" w:cs="Arial"/>
-          <w:color w:val="241F21"/>
-          <w:sz w:val="27"/>
-          <w:szCs w:val="27"/>
-          <w:shd w:val="clear" w:color="auto" w:fill="C9D7F1"/>
-        </w:rPr>
-        <w:t>gian</w:t>
-      </w:r>
-      <w:proofErr w:type="spellEnd"/>
-      <w:r>
-        <w:rPr>
-          <w:rStyle w:val="Strong"/>
-          <w:rFonts w:ascii="Arial" w:hAnsi="Arial" w:cs="Arial"/>
-          <w:color w:val="241F21"/>
-          <w:sz w:val="27"/>
-          <w:szCs w:val="27"/>
-          <w:shd w:val="clear" w:color="auto" w:fill="C9D7F1"/>
-        </w:rPr>
-        <w:t xml:space="preserve"> </w:t>
-      </w:r>
-      <w:proofErr w:type="spellStart"/>
-      <w:r>
-        <w:rPr>
-          <w:rStyle w:val="Strong"/>
-          <w:rFonts w:ascii="Arial" w:hAnsi="Arial" w:cs="Arial"/>
-          <w:color w:val="241F21"/>
-          <w:sz w:val="27"/>
-          <w:szCs w:val="27"/>
-          <w:shd w:val="clear" w:color="auto" w:fill="C9D7F1"/>
-        </w:rPr>
-        <w:t>người</w:t>
-      </w:r>
-      <w:proofErr w:type="spellEnd"/>
-      <w:r>
-        <w:rPr>
-          <w:rStyle w:val="Strong"/>
-          <w:rFonts w:ascii="Arial" w:hAnsi="Arial" w:cs="Arial"/>
-          <w:color w:val="241F21"/>
-          <w:sz w:val="27"/>
-          <w:szCs w:val="27"/>
-          <w:shd w:val="clear" w:color="auto" w:fill="C9D7F1"/>
-        </w:rPr>
-        <w:t xml:space="preserve"> </w:t>
-      </w:r>
-      <w:proofErr w:type="spellStart"/>
-      <w:r>
-        <w:rPr>
-          <w:rStyle w:val="Strong"/>
-          <w:rFonts w:ascii="Arial" w:hAnsi="Arial" w:cs="Arial"/>
-          <w:color w:val="241F21"/>
-          <w:sz w:val="27"/>
-          <w:szCs w:val="27"/>
-          <w:shd w:val="clear" w:color="auto" w:fill="C9D7F1"/>
-        </w:rPr>
-        <w:t>dùng</w:t>
-      </w:r>
-      <w:proofErr w:type="spellEnd"/>
-      <w:r>
-        <w:rPr>
-          <w:rStyle w:val="Strong"/>
-          <w:rFonts w:ascii="Arial" w:hAnsi="Arial" w:cs="Arial"/>
-          <w:color w:val="241F21"/>
-          <w:sz w:val="27"/>
-          <w:szCs w:val="27"/>
-          <w:shd w:val="clear" w:color="auto" w:fill="C9D7F1"/>
-        </w:rPr>
-        <w:t xml:space="preserve"> </w:t>
-      </w:r>
-      <w:proofErr w:type="spellStart"/>
-      <w:r>
-        <w:rPr>
-          <w:rStyle w:val="Strong"/>
-          <w:rFonts w:ascii="Arial" w:hAnsi="Arial" w:cs="Arial"/>
-          <w:color w:val="241F21"/>
-          <w:sz w:val="27"/>
-          <w:szCs w:val="27"/>
-          <w:shd w:val="clear" w:color="auto" w:fill="C9D7F1"/>
-        </w:rPr>
-        <w:t>dành</w:t>
-      </w:r>
-      <w:proofErr w:type="spellEnd"/>
-      <w:r>
-        <w:rPr>
-          <w:rStyle w:val="Strong"/>
-          <w:rFonts w:ascii="Arial" w:hAnsi="Arial" w:cs="Arial"/>
-          <w:color w:val="241F21"/>
-          <w:sz w:val="27"/>
-          <w:szCs w:val="27"/>
-          <w:shd w:val="clear" w:color="auto" w:fill="C9D7F1"/>
-        </w:rPr>
-        <w:t xml:space="preserve"> </w:t>
-      </w:r>
-      <w:proofErr w:type="spellStart"/>
-      <w:r>
-        <w:rPr>
-          <w:rStyle w:val="Strong"/>
-          <w:rFonts w:ascii="Arial" w:hAnsi="Arial" w:cs="Arial"/>
-          <w:color w:val="241F21"/>
-          <w:sz w:val="27"/>
-          <w:szCs w:val="27"/>
-          <w:shd w:val="clear" w:color="auto" w:fill="C9D7F1"/>
-        </w:rPr>
-        <w:t>cho</w:t>
-      </w:r>
-      <w:proofErr w:type="spellEnd"/>
-      <w:r>
-        <w:rPr>
-          <w:rStyle w:val="Strong"/>
-          <w:rFonts w:ascii="Arial" w:hAnsi="Arial" w:cs="Arial"/>
-          <w:color w:val="241F21"/>
-          <w:sz w:val="27"/>
-          <w:szCs w:val="27"/>
-          <w:shd w:val="clear" w:color="auto" w:fill="C9D7F1"/>
-        </w:rPr>
-        <w:t xml:space="preserve"> </w:t>
-      </w:r>
-      <w:proofErr w:type="spellStart"/>
-      <w:r>
-        <w:rPr>
-          <w:rStyle w:val="Strong"/>
-          <w:rFonts w:ascii="Arial" w:hAnsi="Arial" w:cs="Arial"/>
-          <w:color w:val="241F21"/>
-          <w:sz w:val="27"/>
-          <w:szCs w:val="27"/>
-          <w:shd w:val="clear" w:color="auto" w:fill="C9D7F1"/>
-        </w:rPr>
-        <w:t>nền</w:t>
-      </w:r>
-      <w:proofErr w:type="spellEnd"/>
-      <w:r>
-        <w:rPr>
-          <w:rStyle w:val="Strong"/>
-          <w:rFonts w:ascii="Arial" w:hAnsi="Arial" w:cs="Arial"/>
-          <w:color w:val="241F21"/>
-          <w:sz w:val="27"/>
-          <w:szCs w:val="27"/>
-          <w:shd w:val="clear" w:color="auto" w:fill="C9D7F1"/>
-        </w:rPr>
-        <w:t xml:space="preserve"> </w:t>
-      </w:r>
-      <w:proofErr w:type="spellStart"/>
-      <w:r>
-        <w:rPr>
-          <w:rStyle w:val="Strong"/>
-          <w:rFonts w:ascii="Arial" w:hAnsi="Arial" w:cs="Arial"/>
-          <w:color w:val="241F21"/>
-          <w:sz w:val="27"/>
-          <w:szCs w:val="27"/>
-          <w:shd w:val="clear" w:color="auto" w:fill="C9D7F1"/>
-        </w:rPr>
-        <w:t>tảng</w:t>
-      </w:r>
-      <w:proofErr w:type="spellEnd"/>
     </w:p>
     <w:p/>
     <w:p>
@@ -364,29 +90,8 @@
     </w:p>
     <w:p/>
     <w:p>
-      <w:proofErr w:type="spellStart"/>
       <w:r>
-        <w:t>Tầm</w:t>
-      </w:r>
-      <w:proofErr w:type="spellEnd"/>
-      <w:r>
-        <w:t xml:space="preserve"> </w:t>
-      </w:r>
-      <w:proofErr w:type="spellStart"/>
-      <w:r>
-        <w:t>quan</w:t>
-      </w:r>
-      <w:proofErr w:type="spellEnd"/>
-      <w:r>
-        <w:t xml:space="preserve"> </w:t>
-      </w:r>
-      <w:proofErr w:type="spellStart"/>
-      <w:r>
-        <w:t>trọng</w:t>
-      </w:r>
-      <w:proofErr w:type="spellEnd"/>
-      <w:r>
-        <w:t>:</w:t>
+        <w:t>Tầm quan trọng:</w:t>
       </w:r>
     </w:p>
     <w:p>
@@ -397,77 +102,8 @@
           <w:numId w:val="27"/>
         </w:numPr>
       </w:pPr>
-      <w:proofErr w:type="spellStart"/>
       <w:r>
-        <w:t>Thuật</w:t>
-      </w:r>
-      <w:proofErr w:type="spellEnd"/>
-      <w:r>
-        <w:t xml:space="preserve"> </w:t>
-      </w:r>
-      <w:proofErr w:type="spellStart"/>
-      <w:r>
-        <w:t>toán</w:t>
-      </w:r>
-      <w:proofErr w:type="spellEnd"/>
-      <w:r>
-        <w:t xml:space="preserve"> </w:t>
-      </w:r>
-      <w:proofErr w:type="spellStart"/>
-      <w:r>
-        <w:t>là</w:t>
-      </w:r>
-      <w:proofErr w:type="spellEnd"/>
-      <w:r>
-        <w:t xml:space="preserve"> </w:t>
-      </w:r>
-      <w:proofErr w:type="spellStart"/>
-      <w:r>
-        <w:t>thứ</w:t>
-      </w:r>
-      <w:proofErr w:type="spellEnd"/>
-      <w:r>
-        <w:t xml:space="preserve"> </w:t>
-      </w:r>
-      <w:proofErr w:type="spellStart"/>
-      <w:r>
-        <w:t>quyết</w:t>
-      </w:r>
-      <w:proofErr w:type="spellEnd"/>
-      <w:r>
-        <w:t xml:space="preserve"> </w:t>
-      </w:r>
-      <w:proofErr w:type="spellStart"/>
-      <w:r>
-        <w:t>định</w:t>
-      </w:r>
-      <w:proofErr w:type="spellEnd"/>
-      <w:r>
-        <w:t xml:space="preserve"> </w:t>
-      </w:r>
-      <w:proofErr w:type="spellStart"/>
-      <w:r>
-        <w:t>tương</w:t>
-      </w:r>
-      <w:proofErr w:type="spellEnd"/>
-      <w:r>
-        <w:t xml:space="preserve"> </w:t>
-      </w:r>
-      <w:proofErr w:type="spellStart"/>
-      <w:r>
-        <w:t>tác</w:t>
-      </w:r>
-      <w:proofErr w:type="spellEnd"/>
-      <w:r>
-        <w:t xml:space="preserve"> </w:t>
-      </w:r>
-      <w:proofErr w:type="spellStart"/>
-      <w:r>
-        <w:t>trong</w:t>
-      </w:r>
-      <w:proofErr w:type="spellEnd"/>
-      <w:r>
-        <w:t xml:space="preserve"> Instagram</w:t>
+        <w:t>Thuật toán là thứ quyết định tương tác trong Instagram</w:t>
       </w:r>
     </w:p>
     <w:p>
@@ -478,139 +114,9 @@
           <w:numId w:val="27"/>
         </w:numPr>
       </w:pPr>
-      <w:proofErr w:type="spellStart"/>
       <w:r>
-        <w:t>Khi</w:t>
+        <w:t>Khi các thuật toán này thay đổi thì cần có sự được chuyển đổi lại phù hợp</w:t>
       </w:r>
-      <w:proofErr w:type="spellEnd"/>
-      <w:r>
-        <w:t xml:space="preserve"> </w:t>
-      </w:r>
-      <w:proofErr w:type="spellStart"/>
-      <w:r>
-        <w:t>các</w:t>
-      </w:r>
-      <w:proofErr w:type="spellEnd"/>
-      <w:r>
-        <w:t xml:space="preserve"> </w:t>
-      </w:r>
-      <w:proofErr w:type="spellStart"/>
-      <w:r>
-        <w:t>thuật</w:t>
-      </w:r>
-      <w:proofErr w:type="spellEnd"/>
-      <w:r>
-        <w:t xml:space="preserve"> </w:t>
-      </w:r>
-      <w:proofErr w:type="spellStart"/>
-      <w:r>
-        <w:t>toán</w:t>
-      </w:r>
-      <w:proofErr w:type="spellEnd"/>
-      <w:r>
-        <w:t xml:space="preserve"> </w:t>
-      </w:r>
-      <w:proofErr w:type="spellStart"/>
-      <w:r>
-        <w:t>này</w:t>
-      </w:r>
-      <w:proofErr w:type="spellEnd"/>
-      <w:r>
-        <w:t xml:space="preserve"> </w:t>
-      </w:r>
-      <w:proofErr w:type="spellStart"/>
-      <w:r>
-        <w:t>thay</w:t>
-      </w:r>
-      <w:proofErr w:type="spellEnd"/>
-      <w:r>
-        <w:t xml:space="preserve"> </w:t>
-      </w:r>
-      <w:proofErr w:type="spellStart"/>
-      <w:r>
-        <w:t>đổi</w:t>
-      </w:r>
-      <w:proofErr w:type="spellEnd"/>
-      <w:r>
-        <w:t xml:space="preserve"> </w:t>
-      </w:r>
-      <w:proofErr w:type="spellStart"/>
-      <w:r>
-        <w:t>thì</w:t>
-      </w:r>
-      <w:proofErr w:type="spellEnd"/>
-      <w:r>
-        <w:t xml:space="preserve"> </w:t>
-      </w:r>
-      <w:proofErr w:type="spellStart"/>
-      <w:r>
-        <w:t>cần</w:t>
-      </w:r>
-      <w:proofErr w:type="spellEnd"/>
-      <w:r>
-        <w:t xml:space="preserve"> </w:t>
-      </w:r>
-      <w:proofErr w:type="spellStart"/>
-      <w:r>
-        <w:t>có</w:t>
-      </w:r>
-      <w:proofErr w:type="spellEnd"/>
-      <w:r>
-        <w:t xml:space="preserve"> </w:t>
-      </w:r>
-      <w:proofErr w:type="spellStart"/>
-      <w:r>
-        <w:t>sự</w:t>
-      </w:r>
-      <w:proofErr w:type="spellEnd"/>
-      <w:r>
-        <w:t xml:space="preserve"> </w:t>
-      </w:r>
-      <w:proofErr w:type="spellStart"/>
-      <w:r>
-        <w:t>được</w:t>
-      </w:r>
-      <w:proofErr w:type="spellEnd"/>
-      <w:r>
-        <w:t xml:space="preserve"> </w:t>
-      </w:r>
-      <w:proofErr w:type="spellStart"/>
-      <w:r>
-        <w:t>chuyển</w:t>
-      </w:r>
-      <w:proofErr w:type="spellEnd"/>
-      <w:r>
-        <w:t xml:space="preserve"> </w:t>
-      </w:r>
-      <w:proofErr w:type="spellStart"/>
-      <w:r>
-        <w:t>đổi</w:t>
-      </w:r>
-      <w:proofErr w:type="spellEnd"/>
-      <w:r>
-        <w:t xml:space="preserve"> </w:t>
-      </w:r>
-      <w:proofErr w:type="spellStart"/>
-      <w:r>
-        <w:t>lại</w:t>
-      </w:r>
-      <w:proofErr w:type="spellEnd"/>
-      <w:r>
-        <w:t xml:space="preserve"> </w:t>
-      </w:r>
-      <w:proofErr w:type="spellStart"/>
-      <w:r>
-        <w:t>phù</w:t>
-      </w:r>
-      <w:proofErr w:type="spellEnd"/>
-      <w:r>
-        <w:t xml:space="preserve"> </w:t>
-      </w:r>
-      <w:proofErr w:type="spellStart"/>
-      <w:r>
-        <w:t>hợp</w:t>
-      </w:r>
-      <w:proofErr w:type="spellEnd"/>
     </w:p>
     <w:p>
       <w:pPr>
@@ -618,37 +124,8 @@
       </w:pPr>
     </w:p>
     <w:p>
-      <w:proofErr w:type="spellStart"/>
       <w:r>
-        <w:t>Các</w:t>
-      </w:r>
-      <w:proofErr w:type="spellEnd"/>
-      <w:r>
-        <w:t xml:space="preserve"> </w:t>
-      </w:r>
-      <w:proofErr w:type="spellStart"/>
-      <w:r>
-        <w:t>yếu</w:t>
-      </w:r>
-      <w:proofErr w:type="spellEnd"/>
-      <w:r>
-        <w:t xml:space="preserve"> </w:t>
-      </w:r>
-      <w:proofErr w:type="spellStart"/>
-      <w:r>
-        <w:t>tố</w:t>
-      </w:r>
-      <w:proofErr w:type="spellEnd"/>
-      <w:r>
-        <w:t xml:space="preserve"> </w:t>
-      </w:r>
-      <w:proofErr w:type="spellStart"/>
-      <w:r>
-        <w:t>chính</w:t>
-      </w:r>
-      <w:proofErr w:type="spellEnd"/>
-      <w:r>
-        <w:t xml:space="preserve">: </w:t>
+        <w:t xml:space="preserve">Các yếu tố chính: </w:t>
       </w:r>
     </w:p>
     <w:p>
@@ -659,123 +136,9 @@
           <w:numId w:val="26"/>
         </w:numPr>
       </w:pPr>
-      <w:proofErr w:type="spellStart"/>
       <w:r>
-        <w:t>Mối</w:t>
+        <w:t>Mối quan hệ với người dùng: những người đã like, share có khả năng tương tác cao</w:t>
       </w:r>
-      <w:proofErr w:type="spellEnd"/>
-      <w:r>
-        <w:t xml:space="preserve"> </w:t>
-      </w:r>
-      <w:proofErr w:type="spellStart"/>
-      <w:r>
-        <w:t>quan</w:t>
-      </w:r>
-      <w:proofErr w:type="spellEnd"/>
-      <w:r>
-        <w:t xml:space="preserve"> </w:t>
-      </w:r>
-      <w:proofErr w:type="spellStart"/>
-      <w:r>
-        <w:t>hệ</w:t>
-      </w:r>
-      <w:proofErr w:type="spellEnd"/>
-      <w:r>
-        <w:t xml:space="preserve"> </w:t>
-      </w:r>
-      <w:proofErr w:type="spellStart"/>
-      <w:r>
-        <w:t>với</w:t>
-      </w:r>
-      <w:proofErr w:type="spellEnd"/>
-      <w:r>
-        <w:t xml:space="preserve"> </w:t>
-      </w:r>
-      <w:proofErr w:type="spellStart"/>
-      <w:r>
-        <w:t>người</w:t>
-      </w:r>
-      <w:proofErr w:type="spellEnd"/>
-      <w:r>
-        <w:t xml:space="preserve"> </w:t>
-      </w:r>
-      <w:proofErr w:type="spellStart"/>
-      <w:r>
-        <w:t>dùng</w:t>
-      </w:r>
-      <w:proofErr w:type="spellEnd"/>
-      <w:r>
-        <w:t xml:space="preserve">: </w:t>
-      </w:r>
-      <w:proofErr w:type="spellStart"/>
-      <w:r>
-        <w:t>những</w:t>
-      </w:r>
-      <w:proofErr w:type="spellEnd"/>
-      <w:r>
-        <w:t xml:space="preserve"> </w:t>
-      </w:r>
-      <w:proofErr w:type="spellStart"/>
-      <w:r>
-        <w:t>người</w:t>
-      </w:r>
-      <w:proofErr w:type="spellEnd"/>
-      <w:r>
-        <w:t xml:space="preserve"> </w:t>
-      </w:r>
-      <w:proofErr w:type="spellStart"/>
-      <w:r>
-        <w:t>đã</w:t>
-      </w:r>
-      <w:proofErr w:type="spellEnd"/>
-      <w:r>
-        <w:t xml:space="preserve"> like, share </w:t>
-      </w:r>
-      <w:proofErr w:type="spellStart"/>
-      <w:r>
-        <w:t>có</w:t>
-      </w:r>
-      <w:proofErr w:type="spellEnd"/>
-      <w:r>
-        <w:t xml:space="preserve"> </w:t>
-      </w:r>
-      <w:proofErr w:type="spellStart"/>
-      <w:r>
-        <w:t>khả</w:t>
-      </w:r>
-      <w:proofErr w:type="spellEnd"/>
-      <w:r>
-        <w:t xml:space="preserve"> </w:t>
-      </w:r>
-      <w:proofErr w:type="spellStart"/>
-      <w:r>
-        <w:t>năng</w:t>
-      </w:r>
-      <w:proofErr w:type="spellEnd"/>
-      <w:r>
-        <w:t xml:space="preserve"> </w:t>
-      </w:r>
-      <w:proofErr w:type="spellStart"/>
-      <w:r>
-        <w:t>tương</w:t>
-      </w:r>
-      <w:proofErr w:type="spellEnd"/>
-      <w:r>
-        <w:t xml:space="preserve"> </w:t>
-      </w:r>
-      <w:proofErr w:type="spellStart"/>
-      <w:r>
-        <w:t>tác</w:t>
-      </w:r>
-      <w:proofErr w:type="spellEnd"/>
-      <w:r>
-        <w:t xml:space="preserve"> </w:t>
-      </w:r>
-      <w:proofErr w:type="spellStart"/>
-      <w:r>
-        <w:t>cao</w:t>
-      </w:r>
-      <w:proofErr w:type="spellEnd"/>
     </w:p>
     <w:p>
       <w:pPr>
@@ -785,80 +148,9 @@
           <w:numId w:val="26"/>
         </w:numPr>
       </w:pPr>
-      <w:proofErr w:type="spellStart"/>
       <w:r>
-        <w:t>Bài</w:t>
+        <w:t>Bài đăng xuất hiện dựa trên HÀNH VI  trong QUÁ KHỨ của họ</w:t>
       </w:r>
-      <w:proofErr w:type="spellEnd"/>
-      <w:r>
-        <w:t xml:space="preserve"> </w:t>
-      </w:r>
-      <w:proofErr w:type="spellStart"/>
-      <w:r>
-        <w:t>đăng</w:t>
-      </w:r>
-      <w:proofErr w:type="spellEnd"/>
-      <w:r>
-        <w:t xml:space="preserve"> </w:t>
-      </w:r>
-      <w:proofErr w:type="spellStart"/>
-      <w:r>
-        <w:t>xuất</w:t>
-      </w:r>
-      <w:proofErr w:type="spellEnd"/>
-      <w:r>
-        <w:t xml:space="preserve"> </w:t>
-      </w:r>
-      <w:proofErr w:type="spellStart"/>
-      <w:r>
-        <w:t>hiện</w:t>
-      </w:r>
-      <w:proofErr w:type="spellEnd"/>
-      <w:r>
-        <w:t xml:space="preserve"> </w:t>
-      </w:r>
-      <w:proofErr w:type="spellStart"/>
-      <w:r>
-        <w:t>dựa</w:t>
-      </w:r>
-      <w:proofErr w:type="spellEnd"/>
-      <w:r>
-        <w:t xml:space="preserve"> </w:t>
-      </w:r>
-      <w:proofErr w:type="spellStart"/>
-      <w:r>
-        <w:t>trên</w:t>
-      </w:r>
-      <w:proofErr w:type="spellEnd"/>
-      <w:r>
-        <w:t xml:space="preserve"> HÀNH </w:t>
-      </w:r>
-      <w:proofErr w:type="gramStart"/>
-      <w:r>
-        <w:t xml:space="preserve">VI  </w:t>
-      </w:r>
-      <w:proofErr w:type="spellStart"/>
-      <w:r>
-        <w:t>trong</w:t>
-      </w:r>
-      <w:proofErr w:type="spellEnd"/>
-      <w:proofErr w:type="gramEnd"/>
-      <w:r>
-        <w:t xml:space="preserve"> QUÁ KHỨ </w:t>
-      </w:r>
-      <w:proofErr w:type="spellStart"/>
-      <w:r>
-        <w:t>của</w:t>
-      </w:r>
-      <w:proofErr w:type="spellEnd"/>
-      <w:r>
-        <w:t xml:space="preserve"> </w:t>
-      </w:r>
-      <w:proofErr w:type="spellStart"/>
-      <w:r>
-        <w:t>họ</w:t>
-      </w:r>
-      <w:proofErr w:type="spellEnd"/>
     </w:p>
     <w:p>
       <w:pPr>
@@ -880,189 +172,14 @@
           <w:numId w:val="26"/>
         </w:numPr>
       </w:pPr>
-      <w:proofErr w:type="spellStart"/>
       <w:r>
-        <w:t>Người</w:t>
+        <w:t>Người dùng tương tác với những bài đăng tương tự với nội dung của bạ</w:t>
       </w:r>
-      <w:proofErr w:type="spellEnd"/>
       <w:r>
-        <w:t xml:space="preserve"> </w:t>
+        <w:t>n có k</w:t>
       </w:r>
-      <w:proofErr w:type="spellStart"/>
       <w:r>
-        <w:t>dùng</w:t>
-      </w:r>
-      <w:proofErr w:type="spellEnd"/>
-      <w:r>
-        <w:t xml:space="preserve"> </w:t>
-      </w:r>
-      <w:proofErr w:type="spellStart"/>
-      <w:r>
-        <w:t>tương</w:t>
-      </w:r>
-      <w:proofErr w:type="spellEnd"/>
-      <w:r>
-        <w:t xml:space="preserve"> </w:t>
-      </w:r>
-      <w:proofErr w:type="spellStart"/>
-      <w:r>
-        <w:t>tác</w:t>
-      </w:r>
-      <w:proofErr w:type="spellEnd"/>
-      <w:r>
-        <w:t xml:space="preserve"> </w:t>
-      </w:r>
-      <w:proofErr w:type="spellStart"/>
-      <w:r>
-        <w:t>với</w:t>
-      </w:r>
-      <w:proofErr w:type="spellEnd"/>
-      <w:r>
-        <w:t xml:space="preserve"> </w:t>
-      </w:r>
-      <w:proofErr w:type="spellStart"/>
-      <w:r>
-        <w:t>những</w:t>
-      </w:r>
-      <w:proofErr w:type="spellEnd"/>
-      <w:r>
-        <w:t xml:space="preserve"> </w:t>
-      </w:r>
-      <w:proofErr w:type="spellStart"/>
-      <w:r>
-        <w:t>bài</w:t>
-      </w:r>
-      <w:proofErr w:type="spellEnd"/>
-      <w:r>
-        <w:t xml:space="preserve"> </w:t>
-      </w:r>
-      <w:proofErr w:type="spellStart"/>
-      <w:r>
-        <w:t>đăng</w:t>
-      </w:r>
-      <w:proofErr w:type="spellEnd"/>
-      <w:r>
-        <w:t xml:space="preserve"> </w:t>
-      </w:r>
-      <w:proofErr w:type="spellStart"/>
-      <w:r>
-        <w:t>tương</w:t>
-      </w:r>
-      <w:proofErr w:type="spellEnd"/>
-      <w:r>
-        <w:t xml:space="preserve"> </w:t>
-      </w:r>
-      <w:proofErr w:type="spellStart"/>
-      <w:r>
-        <w:t>tự</w:t>
-      </w:r>
-      <w:proofErr w:type="spellEnd"/>
-      <w:r>
-        <w:t xml:space="preserve"> </w:t>
-      </w:r>
-      <w:proofErr w:type="spellStart"/>
-      <w:r>
-        <w:t>với</w:t>
-      </w:r>
-      <w:proofErr w:type="spellEnd"/>
-      <w:r>
-        <w:t xml:space="preserve"> </w:t>
-      </w:r>
-      <w:proofErr w:type="spellStart"/>
-      <w:r>
-        <w:t>nội</w:t>
-      </w:r>
-      <w:proofErr w:type="spellEnd"/>
-      <w:r>
-        <w:t xml:space="preserve"> dung </w:t>
-      </w:r>
-      <w:proofErr w:type="spellStart"/>
-      <w:r>
-        <w:t>của</w:t>
-      </w:r>
-      <w:proofErr w:type="spellEnd"/>
-      <w:r>
-        <w:t xml:space="preserve"> </w:t>
-      </w:r>
-      <w:proofErr w:type="spellStart"/>
-      <w:r>
-        <w:t>bạn</w:t>
-      </w:r>
-      <w:proofErr w:type="spellEnd"/>
-      <w:r>
-        <w:t xml:space="preserve"> </w:t>
-      </w:r>
-      <w:proofErr w:type="spellStart"/>
-      <w:r>
-        <w:t>có</w:t>
-      </w:r>
-      <w:proofErr w:type="spellEnd"/>
-      <w:r>
-        <w:t xml:space="preserve"> </w:t>
-      </w:r>
-      <w:proofErr w:type="spellStart"/>
-      <w:r>
-        <w:t>thả</w:t>
-      </w:r>
-      <w:proofErr w:type="spellEnd"/>
-      <w:r>
-        <w:t xml:space="preserve"> </w:t>
-      </w:r>
-      <w:proofErr w:type="spellStart"/>
-      <w:r>
-        <w:t>năng</w:t>
-      </w:r>
-      <w:proofErr w:type="spellEnd"/>
-      <w:r>
-        <w:t xml:space="preserve"> </w:t>
-      </w:r>
-      <w:proofErr w:type="spellStart"/>
-      <w:r>
-        <w:t>nhìn</w:t>
-      </w:r>
-      <w:proofErr w:type="spellEnd"/>
-      <w:r>
-        <w:t xml:space="preserve"> </w:t>
-      </w:r>
-      <w:proofErr w:type="spellStart"/>
-      <w:r>
-        <w:t>thấy</w:t>
-      </w:r>
-      <w:proofErr w:type="spellEnd"/>
-      <w:r>
-        <w:t xml:space="preserve"> </w:t>
-      </w:r>
-      <w:proofErr w:type="spellStart"/>
-      <w:r>
-        <w:t>bài</w:t>
-      </w:r>
-      <w:proofErr w:type="spellEnd"/>
-      <w:r>
-        <w:t xml:space="preserve"> </w:t>
-      </w:r>
-      <w:proofErr w:type="spellStart"/>
-      <w:r>
-        <w:t>đăng</w:t>
-      </w:r>
-      <w:proofErr w:type="spellEnd"/>
-      <w:r>
-        <w:t xml:space="preserve"> </w:t>
-      </w:r>
-      <w:proofErr w:type="spellStart"/>
-      <w:r>
-        <w:t>của</w:t>
-      </w:r>
-      <w:proofErr w:type="spellEnd"/>
-      <w:r>
-        <w:t xml:space="preserve"> </w:t>
-      </w:r>
-      <w:proofErr w:type="spellStart"/>
-      <w:r>
-        <w:t>bạn</w:t>
-      </w:r>
-      <w:proofErr w:type="spellEnd"/>
-      <w:r>
-        <w:t>.</w:t>
+        <w:t>hả năng nhìn thấy bài đăng của bạn.</w:t>
       </w:r>
     </w:p>
     <w:p>
@@ -1073,179 +190,12 @@
           <w:numId w:val="26"/>
         </w:numPr>
       </w:pPr>
-      <w:proofErr w:type="spellStart"/>
       <w:r>
-        <w:t>Người</w:t>
+        <w:t>Người dùng theo dõi nhiều tài khoản thì sẽ có sự cạch tranh tương tác giữa</w:t>
       </w:r>
-      <w:proofErr w:type="spellEnd"/>
       <w:r>
-        <w:t xml:space="preserve"> </w:t>
+        <w:t xml:space="preserve"> các tài khoản đó với nhau</w:t>
       </w:r>
-      <w:proofErr w:type="spellStart"/>
-      <w:r>
-        <w:t>dùng</w:t>
-      </w:r>
-      <w:proofErr w:type="spellEnd"/>
-      <w:r>
-        <w:t xml:space="preserve"> </w:t>
-      </w:r>
-      <w:proofErr w:type="spellStart"/>
-      <w:r>
-        <w:t>theo</w:t>
-      </w:r>
-      <w:proofErr w:type="spellEnd"/>
-      <w:r>
-        <w:t xml:space="preserve"> </w:t>
-      </w:r>
-      <w:proofErr w:type="spellStart"/>
-      <w:r>
-        <w:t>dõi</w:t>
-      </w:r>
-      <w:proofErr w:type="spellEnd"/>
-      <w:r>
-        <w:t xml:space="preserve"> </w:t>
-      </w:r>
-      <w:proofErr w:type="spellStart"/>
-      <w:r>
-        <w:t>nhiều</w:t>
-      </w:r>
-      <w:proofErr w:type="spellEnd"/>
-      <w:r>
-        <w:t xml:space="preserve"> </w:t>
-      </w:r>
-      <w:proofErr w:type="spellStart"/>
-      <w:r>
-        <w:t>tài</w:t>
-      </w:r>
-      <w:proofErr w:type="spellEnd"/>
-      <w:r>
-        <w:t xml:space="preserve"> </w:t>
-      </w:r>
-      <w:proofErr w:type="spellStart"/>
-      <w:r>
-        <w:t>khoản</w:t>
-      </w:r>
-      <w:proofErr w:type="spellEnd"/>
-      <w:r>
-        <w:t xml:space="preserve"> </w:t>
-      </w:r>
-      <w:proofErr w:type="spellStart"/>
-      <w:r>
-        <w:t>thì</w:t>
-      </w:r>
-      <w:proofErr w:type="spellEnd"/>
-      <w:r>
-        <w:t xml:space="preserve"> </w:t>
-      </w:r>
-      <w:proofErr w:type="spellStart"/>
-      <w:r>
-        <w:t>sẽ</w:t>
-      </w:r>
-      <w:proofErr w:type="spellEnd"/>
-      <w:r>
-        <w:t xml:space="preserve"> </w:t>
-      </w:r>
-      <w:proofErr w:type="spellStart"/>
-      <w:r>
-        <w:t>có</w:t>
-      </w:r>
-      <w:proofErr w:type="spellEnd"/>
-      <w:r>
-        <w:t xml:space="preserve"> </w:t>
-      </w:r>
-      <w:proofErr w:type="spellStart"/>
-      <w:r>
-        <w:t>sự</w:t>
-      </w:r>
-      <w:proofErr w:type="spellEnd"/>
-      <w:r>
-        <w:t xml:space="preserve"> </w:t>
-      </w:r>
-      <w:proofErr w:type="spellStart"/>
-      <w:r>
-        <w:t>cạch</w:t>
-      </w:r>
-      <w:proofErr w:type="spellEnd"/>
-      <w:r>
-        <w:t xml:space="preserve"> </w:t>
-      </w:r>
-      <w:proofErr w:type="spellStart"/>
-      <w:r>
-        <w:t>tranh</w:t>
-      </w:r>
-      <w:proofErr w:type="spellEnd"/>
-      <w:r>
-        <w:t xml:space="preserve"> </w:t>
-      </w:r>
-      <w:proofErr w:type="spellStart"/>
-      <w:r>
-        <w:t>tương</w:t>
-      </w:r>
-      <w:proofErr w:type="spellEnd"/>
-      <w:r>
-        <w:t xml:space="preserve"> </w:t>
-      </w:r>
-      <w:proofErr w:type="spellStart"/>
-      <w:r>
-        <w:t>tác</w:t>
-      </w:r>
-      <w:proofErr w:type="spellEnd"/>
-      <w:r>
-        <w:t xml:space="preserve"> </w:t>
-      </w:r>
-      <w:proofErr w:type="spellStart"/>
-      <w:r>
-        <w:t>giữa</w:t>
-      </w:r>
-      <w:proofErr w:type="spellEnd"/>
-      <w:r>
-        <w:t xml:space="preserve"> </w:t>
-      </w:r>
-      <w:proofErr w:type="spellStart"/>
-      <w:r>
-        <w:t>các</w:t>
-      </w:r>
-      <w:proofErr w:type="spellEnd"/>
-      <w:r>
-        <w:t xml:space="preserve"> </w:t>
-      </w:r>
-      <w:proofErr w:type="spellStart"/>
-      <w:r>
-        <w:t>tài</w:t>
-      </w:r>
-      <w:proofErr w:type="spellEnd"/>
-      <w:r>
-        <w:t xml:space="preserve"> </w:t>
-      </w:r>
-      <w:proofErr w:type="spellStart"/>
-      <w:r>
-        <w:t>khoản</w:t>
-      </w:r>
-      <w:proofErr w:type="spellEnd"/>
-      <w:r>
-        <w:t xml:space="preserve"> </w:t>
-      </w:r>
-      <w:proofErr w:type="spellStart"/>
-      <w:r>
-        <w:t>đó</w:t>
-      </w:r>
-      <w:proofErr w:type="spellEnd"/>
-      <w:r>
-        <w:t xml:space="preserve"> </w:t>
-      </w:r>
-      <w:proofErr w:type="spellStart"/>
-      <w:r>
-        <w:t>với</w:t>
-      </w:r>
-      <w:proofErr w:type="spellEnd"/>
-      <w:r>
-        <w:t xml:space="preserve"> </w:t>
-      </w:r>
-      <w:proofErr w:type="spellStart"/>
-      <w:r>
-        <w:t>nhau</w:t>
-      </w:r>
-      <w:proofErr w:type="spellEnd"/>
     </w:p>
     <w:p>
       <w:pPr>
@@ -1255,99 +205,9 @@
           <w:numId w:val="26"/>
         </w:numPr>
       </w:pPr>
-      <w:proofErr w:type="spellStart"/>
       <w:r>
-        <w:t>Tài</w:t>
+        <w:t>Tài khoản doanh nghiệp có thể gặp bất lợi về tương tác</w:t>
       </w:r>
-      <w:proofErr w:type="spellEnd"/>
-      <w:r>
-        <w:t xml:space="preserve"> </w:t>
-      </w:r>
-      <w:proofErr w:type="spellStart"/>
-      <w:r>
-        <w:t>khoản</w:t>
-      </w:r>
-      <w:proofErr w:type="spellEnd"/>
-      <w:r>
-        <w:t xml:space="preserve"> </w:t>
-      </w:r>
-      <w:proofErr w:type="spellStart"/>
-      <w:r>
-        <w:t>doanh</w:t>
-      </w:r>
-      <w:proofErr w:type="spellEnd"/>
-      <w:r>
-        <w:t xml:space="preserve"> </w:t>
-      </w:r>
-      <w:proofErr w:type="spellStart"/>
-      <w:r>
-        <w:t>nghiệp</w:t>
-      </w:r>
-      <w:proofErr w:type="spellEnd"/>
-      <w:r>
-        <w:t xml:space="preserve"> </w:t>
-      </w:r>
-      <w:proofErr w:type="spellStart"/>
-      <w:r>
-        <w:t>có</w:t>
-      </w:r>
-      <w:proofErr w:type="spellEnd"/>
-      <w:r>
-        <w:t xml:space="preserve"> </w:t>
-      </w:r>
-      <w:proofErr w:type="spellStart"/>
-      <w:r>
-        <w:t>thể</w:t>
-      </w:r>
-      <w:proofErr w:type="spellEnd"/>
-      <w:r>
-        <w:t xml:space="preserve"> </w:t>
-      </w:r>
-      <w:proofErr w:type="spellStart"/>
-      <w:r>
-        <w:t>gặp</w:t>
-      </w:r>
-      <w:proofErr w:type="spellEnd"/>
-      <w:r>
-        <w:t xml:space="preserve"> </w:t>
-      </w:r>
-      <w:proofErr w:type="spellStart"/>
-      <w:r>
-        <w:t>bất</w:t>
-      </w:r>
-      <w:proofErr w:type="spellEnd"/>
-      <w:r>
-        <w:t xml:space="preserve"> </w:t>
-      </w:r>
-      <w:proofErr w:type="spellStart"/>
-      <w:r>
-        <w:t>lợi</w:t>
-      </w:r>
-      <w:proofErr w:type="spellEnd"/>
-      <w:r>
-        <w:t xml:space="preserve"> </w:t>
-      </w:r>
-      <w:proofErr w:type="spellStart"/>
-      <w:r>
-        <w:t>về</w:t>
-      </w:r>
-      <w:proofErr w:type="spellEnd"/>
-      <w:r>
-        <w:t xml:space="preserve"> </w:t>
-      </w:r>
-      <w:proofErr w:type="spellStart"/>
-      <w:r>
-        <w:t>tương</w:t>
-      </w:r>
-      <w:proofErr w:type="spellEnd"/>
-      <w:r>
-        <w:t xml:space="preserve"> </w:t>
-      </w:r>
-      <w:proofErr w:type="spellStart"/>
-      <w:r>
-        <w:t>tác</w:t>
-      </w:r>
-      <w:proofErr w:type="spellEnd"/>
     </w:p>
     <w:p>
       <w:pPr>
@@ -1358,143 +218,7 @@
         </w:numPr>
       </w:pPr>
       <w:r>
-        <w:t xml:space="preserve">1 </w:t>
-      </w:r>
-      <w:proofErr w:type="spellStart"/>
-      <w:r>
-        <w:t>tài</w:t>
-      </w:r>
-      <w:proofErr w:type="spellEnd"/>
-      <w:r>
-        <w:t xml:space="preserve"> </w:t>
-      </w:r>
-      <w:proofErr w:type="spellStart"/>
-      <w:r>
-        <w:t>khoản</w:t>
-      </w:r>
-      <w:proofErr w:type="spellEnd"/>
-      <w:r>
-        <w:t xml:space="preserve"> </w:t>
-      </w:r>
-      <w:proofErr w:type="spellStart"/>
-      <w:r>
-        <w:t>sẽ</w:t>
-      </w:r>
-      <w:proofErr w:type="spellEnd"/>
-      <w:r>
-        <w:t xml:space="preserve"> </w:t>
-      </w:r>
-      <w:proofErr w:type="spellStart"/>
-      <w:r>
-        <w:t>thấy</w:t>
-      </w:r>
-      <w:proofErr w:type="spellEnd"/>
-      <w:r>
-        <w:t xml:space="preserve"> 90% </w:t>
-      </w:r>
-      <w:proofErr w:type="spellStart"/>
-      <w:r>
-        <w:t>bài</w:t>
-      </w:r>
-      <w:proofErr w:type="spellEnd"/>
-      <w:r>
-        <w:t xml:space="preserve"> </w:t>
-      </w:r>
-      <w:proofErr w:type="spellStart"/>
-      <w:r>
-        <w:t>đăng</w:t>
-      </w:r>
-      <w:proofErr w:type="spellEnd"/>
-      <w:r>
-        <w:t xml:space="preserve"> </w:t>
-      </w:r>
-      <w:proofErr w:type="spellStart"/>
-      <w:r>
-        <w:t>của</w:t>
-      </w:r>
-      <w:proofErr w:type="spellEnd"/>
-      <w:r>
-        <w:t xml:space="preserve"> ng </w:t>
-      </w:r>
-      <w:proofErr w:type="spellStart"/>
-      <w:r>
-        <w:t>thân</w:t>
-      </w:r>
-      <w:proofErr w:type="spellEnd"/>
-      <w:r>
-        <w:t xml:space="preserve"> </w:t>
-      </w:r>
-      <w:proofErr w:type="spellStart"/>
-      <w:r>
-        <w:t>và</w:t>
-      </w:r>
-      <w:proofErr w:type="spellEnd"/>
-      <w:r>
-        <w:t xml:space="preserve"> 50% </w:t>
-      </w:r>
-      <w:proofErr w:type="spellStart"/>
-      <w:r>
-        <w:t>bài</w:t>
-      </w:r>
-      <w:proofErr w:type="spellEnd"/>
-      <w:r>
-        <w:t xml:space="preserve"> </w:t>
-      </w:r>
-      <w:proofErr w:type="spellStart"/>
-      <w:r>
-        <w:t>đăng</w:t>
-      </w:r>
-      <w:proofErr w:type="spellEnd"/>
-      <w:r>
-        <w:t xml:space="preserve"> </w:t>
-      </w:r>
-      <w:proofErr w:type="spellStart"/>
-      <w:r>
-        <w:t>khác</w:t>
-      </w:r>
-      <w:proofErr w:type="spellEnd"/>
-      <w:r>
-        <w:t xml:space="preserve"> </w:t>
-      </w:r>
-      <w:proofErr w:type="spellStart"/>
-      <w:r>
-        <w:t>tính</w:t>
-      </w:r>
-      <w:proofErr w:type="spellEnd"/>
-      <w:r>
-        <w:t xml:space="preserve"> </w:t>
-      </w:r>
-      <w:proofErr w:type="spellStart"/>
-      <w:r>
-        <w:t>theo</w:t>
-      </w:r>
-      <w:proofErr w:type="spellEnd"/>
-      <w:r>
-        <w:t xml:space="preserve"> </w:t>
-      </w:r>
-      <w:proofErr w:type="spellStart"/>
-      <w:r>
-        <w:t>thời</w:t>
-      </w:r>
-      <w:proofErr w:type="spellEnd"/>
-      <w:r>
-        <w:t xml:space="preserve"> </w:t>
-      </w:r>
-      <w:proofErr w:type="spellStart"/>
-      <w:r>
-        <w:t>gian</w:t>
-      </w:r>
-      <w:proofErr w:type="spellEnd"/>
-      <w:r>
-        <w:t xml:space="preserve"> </w:t>
-      </w:r>
-      <w:proofErr w:type="spellStart"/>
-      <w:r>
-        <w:t>đăng</w:t>
-      </w:r>
-      <w:proofErr w:type="spellEnd"/>
-      <w:r>
-        <w:t xml:space="preserve"> </w:t>
+        <w:t xml:space="preserve">1 tài khoản sẽ thấy 90% bài đăng của ng thân và 50% bài đăng khác tính theo thời gian đăng </w:t>
       </w:r>
     </w:p>
     <w:p>
@@ -1505,181 +229,8 @@
           <w:numId w:val="26"/>
         </w:numPr>
       </w:pPr>
-      <w:proofErr w:type="spellStart"/>
       <w:r>
-        <w:t>Thuật</w:t>
-      </w:r>
-      <w:proofErr w:type="spellEnd"/>
-      <w:r>
-        <w:t xml:space="preserve"> </w:t>
-      </w:r>
-      <w:proofErr w:type="spellStart"/>
-      <w:r>
-        <w:t>toán</w:t>
-      </w:r>
-      <w:proofErr w:type="spellEnd"/>
-      <w:r>
-        <w:t xml:space="preserve"> k </w:t>
-      </w:r>
-      <w:proofErr w:type="spellStart"/>
-      <w:r>
-        <w:t>ẩn</w:t>
-      </w:r>
-      <w:proofErr w:type="spellEnd"/>
-      <w:r>
-        <w:t xml:space="preserve"> </w:t>
-      </w:r>
-      <w:proofErr w:type="spellStart"/>
-      <w:r>
-        <w:t>nội</w:t>
-      </w:r>
-      <w:proofErr w:type="spellEnd"/>
-      <w:r>
-        <w:t xml:space="preserve"> dung </w:t>
-      </w:r>
-      <w:proofErr w:type="spellStart"/>
-      <w:r>
-        <w:t>của</w:t>
-      </w:r>
-      <w:proofErr w:type="spellEnd"/>
-      <w:r>
-        <w:t xml:space="preserve"> </w:t>
-      </w:r>
-      <w:proofErr w:type="spellStart"/>
-      <w:r>
-        <w:t>bạn</w:t>
-      </w:r>
-      <w:proofErr w:type="spellEnd"/>
-      <w:r>
-        <w:t xml:space="preserve"> </w:t>
-      </w:r>
-      <w:proofErr w:type="spellStart"/>
-      <w:r>
-        <w:t>mà</w:t>
-      </w:r>
-      <w:proofErr w:type="spellEnd"/>
-      <w:r>
-        <w:t xml:space="preserve"> </w:t>
-      </w:r>
-      <w:proofErr w:type="spellStart"/>
-      <w:r>
-        <w:t>thay</w:t>
-      </w:r>
-      <w:proofErr w:type="spellEnd"/>
-      <w:r>
-        <w:t xml:space="preserve"> </w:t>
-      </w:r>
-      <w:proofErr w:type="spellStart"/>
-      <w:r>
-        <w:t>vào</w:t>
-      </w:r>
-      <w:proofErr w:type="spellEnd"/>
-      <w:r>
-        <w:t xml:space="preserve"> </w:t>
-      </w:r>
-      <w:proofErr w:type="spellStart"/>
-      <w:r>
-        <w:t>đó</w:t>
-      </w:r>
-      <w:proofErr w:type="spellEnd"/>
-      <w:r>
-        <w:t xml:space="preserve"> </w:t>
-      </w:r>
-      <w:proofErr w:type="spellStart"/>
-      <w:r>
-        <w:t>là</w:t>
-      </w:r>
-      <w:proofErr w:type="spellEnd"/>
-      <w:r>
-        <w:t xml:space="preserve"> do </w:t>
-      </w:r>
-      <w:proofErr w:type="spellStart"/>
-      <w:r>
-        <w:t>người</w:t>
-      </w:r>
-      <w:proofErr w:type="spellEnd"/>
-      <w:r>
-        <w:t xml:space="preserve"> </w:t>
-      </w:r>
-      <w:proofErr w:type="spellStart"/>
-      <w:r>
-        <w:t>dùng</w:t>
-      </w:r>
-      <w:proofErr w:type="spellEnd"/>
-      <w:r>
-        <w:t xml:space="preserve"> k </w:t>
-      </w:r>
-      <w:proofErr w:type="spellStart"/>
-      <w:r>
-        <w:t>thích</w:t>
-      </w:r>
-      <w:proofErr w:type="spellEnd"/>
-      <w:r>
-        <w:t xml:space="preserve"> </w:t>
-      </w:r>
-      <w:proofErr w:type="spellStart"/>
-      <w:r>
-        <w:t>nội</w:t>
-      </w:r>
-      <w:proofErr w:type="spellEnd"/>
-      <w:r>
-        <w:t xml:space="preserve"> dung </w:t>
-      </w:r>
-      <w:proofErr w:type="spellStart"/>
-      <w:r>
-        <w:t>bạn</w:t>
-      </w:r>
-      <w:proofErr w:type="spellEnd"/>
-      <w:r>
-        <w:t xml:space="preserve"> </w:t>
-      </w:r>
-      <w:proofErr w:type="spellStart"/>
-      <w:r>
-        <w:t>nữa</w:t>
-      </w:r>
-      <w:proofErr w:type="spellEnd"/>
-      <w:r>
-        <w:t xml:space="preserve"> </w:t>
-      </w:r>
-      <w:proofErr w:type="spellStart"/>
-      <w:r>
-        <w:t>hoặc</w:t>
-      </w:r>
-      <w:proofErr w:type="spellEnd"/>
-      <w:r>
-        <w:t xml:space="preserve"> </w:t>
-      </w:r>
-      <w:proofErr w:type="spellStart"/>
-      <w:r>
-        <w:t>cho</w:t>
-      </w:r>
-      <w:proofErr w:type="spellEnd"/>
-      <w:r>
-        <w:t xml:space="preserve"> </w:t>
-      </w:r>
-      <w:proofErr w:type="spellStart"/>
-      <w:r>
-        <w:t>đó</w:t>
-      </w:r>
-      <w:proofErr w:type="spellEnd"/>
-      <w:r>
-        <w:t xml:space="preserve"> </w:t>
-      </w:r>
-      <w:proofErr w:type="spellStart"/>
-      <w:r>
-        <w:t>là</w:t>
-      </w:r>
-      <w:proofErr w:type="spellEnd"/>
-      <w:r>
-        <w:t xml:space="preserve"> </w:t>
-      </w:r>
-      <w:proofErr w:type="spellStart"/>
-      <w:r>
-        <w:t>hành</w:t>
-      </w:r>
-      <w:proofErr w:type="spellEnd"/>
-      <w:r>
-        <w:t xml:space="preserve"> vi spam</w:t>
+        <w:t>Thuật toán k ẩn nội dung của bạn mà thay vào đó là do người dùng k thích nội dung bạn nữa hoặc cho đó là hành vi spam</w:t>
       </w:r>
     </w:p>
     <w:p>
@@ -1690,149 +241,8 @@
           <w:numId w:val="26"/>
         </w:numPr>
       </w:pPr>
-      <w:proofErr w:type="spellStart"/>
       <w:r>
-        <w:t>Công</w:t>
-      </w:r>
-      <w:proofErr w:type="spellEnd"/>
-      <w:r>
-        <w:t xml:space="preserve"> </w:t>
-      </w:r>
-      <w:proofErr w:type="spellStart"/>
-      <w:r>
-        <w:t>nghệ</w:t>
-      </w:r>
-      <w:proofErr w:type="spellEnd"/>
-      <w:r>
-        <w:t xml:space="preserve"> </w:t>
-      </w:r>
-      <w:proofErr w:type="spellStart"/>
-      <w:r>
-        <w:t>nhận</w:t>
-      </w:r>
-      <w:proofErr w:type="spellEnd"/>
-      <w:r>
-        <w:t xml:space="preserve"> </w:t>
-      </w:r>
-      <w:proofErr w:type="spellStart"/>
-      <w:r>
-        <w:t>diện</w:t>
-      </w:r>
-      <w:proofErr w:type="spellEnd"/>
-      <w:r>
-        <w:t xml:space="preserve"> </w:t>
-      </w:r>
-      <w:proofErr w:type="spellStart"/>
-      <w:r>
-        <w:t>ảnh</w:t>
-      </w:r>
-      <w:proofErr w:type="spellEnd"/>
-      <w:r>
-        <w:t xml:space="preserve"> </w:t>
-      </w:r>
-      <w:proofErr w:type="spellStart"/>
-      <w:r>
-        <w:t>nên</w:t>
-      </w:r>
-      <w:proofErr w:type="spellEnd"/>
-      <w:r>
-        <w:t xml:space="preserve"> </w:t>
-      </w:r>
-      <w:proofErr w:type="spellStart"/>
-      <w:r>
-        <w:t>có</w:t>
-      </w:r>
-      <w:proofErr w:type="spellEnd"/>
-      <w:r>
-        <w:t xml:space="preserve"> </w:t>
-      </w:r>
-      <w:proofErr w:type="spellStart"/>
-      <w:r>
-        <w:t>thể</w:t>
-      </w:r>
-      <w:proofErr w:type="spellEnd"/>
-      <w:r>
-        <w:t xml:space="preserve"> </w:t>
-      </w:r>
-      <w:proofErr w:type="spellStart"/>
-      <w:r>
-        <w:t>tổ</w:t>
-      </w:r>
-      <w:proofErr w:type="spellEnd"/>
-      <w:r>
-        <w:t xml:space="preserve"> </w:t>
-      </w:r>
-      <w:proofErr w:type="spellStart"/>
-      <w:r>
-        <w:t>chức</w:t>
-      </w:r>
-      <w:proofErr w:type="spellEnd"/>
-      <w:r>
-        <w:t xml:space="preserve"> </w:t>
-      </w:r>
-      <w:proofErr w:type="spellStart"/>
-      <w:r>
-        <w:t>bài</w:t>
-      </w:r>
-      <w:proofErr w:type="spellEnd"/>
-      <w:r>
-        <w:t xml:space="preserve"> </w:t>
-      </w:r>
-      <w:proofErr w:type="spellStart"/>
-      <w:r>
-        <w:t>đăng</w:t>
-      </w:r>
-      <w:proofErr w:type="spellEnd"/>
-      <w:r>
-        <w:t xml:space="preserve"> </w:t>
-      </w:r>
-      <w:proofErr w:type="spellStart"/>
-      <w:r>
-        <w:t>thay</w:t>
-      </w:r>
-      <w:proofErr w:type="spellEnd"/>
-      <w:r>
-        <w:t xml:space="preserve"> </w:t>
-      </w:r>
-      <w:proofErr w:type="spellStart"/>
-      <w:r>
-        <w:t>vì</w:t>
-      </w:r>
-      <w:proofErr w:type="spellEnd"/>
-      <w:r>
-        <w:t xml:space="preserve"> hashtag, </w:t>
-      </w:r>
-      <w:proofErr w:type="spellStart"/>
-      <w:r>
-        <w:t>đặc</w:t>
-      </w:r>
-      <w:proofErr w:type="spellEnd"/>
-      <w:r>
-        <w:t xml:space="preserve"> </w:t>
-      </w:r>
-      <w:proofErr w:type="spellStart"/>
-      <w:r>
-        <w:t>biệt</w:t>
-      </w:r>
-      <w:proofErr w:type="spellEnd"/>
-      <w:r>
-        <w:t xml:space="preserve"> </w:t>
-      </w:r>
-      <w:proofErr w:type="spellStart"/>
-      <w:r>
-        <w:t>phát</w:t>
-      </w:r>
-      <w:proofErr w:type="spellEnd"/>
-      <w:r>
-        <w:t xml:space="preserve"> </w:t>
-      </w:r>
-      <w:proofErr w:type="spellStart"/>
-      <w:r>
-        <w:t>triển</w:t>
-      </w:r>
-      <w:proofErr w:type="spellEnd"/>
-      <w:r>
-        <w:t xml:space="preserve"> video</w:t>
+        <w:t>Công nghệ nhận diện ảnh nên có thể tổ chức bài đăng thay vì hashtag, đặc biệt phát triển video</w:t>
       </w:r>
     </w:p>
     <w:p>
@@ -1843,59 +253,9 @@
           <w:numId w:val="26"/>
         </w:numPr>
       </w:pPr>
-      <w:proofErr w:type="spellStart"/>
       <w:r>
-        <w:t>Tần</w:t>
+        <w:t>Tần suất, theo dõi và time sử dụng</w:t>
       </w:r>
-      <w:proofErr w:type="spellEnd"/>
-      <w:r>
-        <w:t xml:space="preserve"> </w:t>
-      </w:r>
-      <w:proofErr w:type="spellStart"/>
-      <w:r>
-        <w:t>suất</w:t>
-      </w:r>
-      <w:proofErr w:type="spellEnd"/>
-      <w:r>
-        <w:t xml:space="preserve">, </w:t>
-      </w:r>
-      <w:proofErr w:type="spellStart"/>
-      <w:r>
-        <w:t>theo</w:t>
-      </w:r>
-      <w:proofErr w:type="spellEnd"/>
-      <w:r>
-        <w:t xml:space="preserve"> </w:t>
-      </w:r>
-      <w:proofErr w:type="spellStart"/>
-      <w:r>
-        <w:t>dõi</w:t>
-      </w:r>
-      <w:proofErr w:type="spellEnd"/>
-      <w:r>
-        <w:t xml:space="preserve"> </w:t>
-      </w:r>
-      <w:proofErr w:type="spellStart"/>
-      <w:r>
-        <w:t>và</w:t>
-      </w:r>
-      <w:proofErr w:type="spellEnd"/>
-      <w:r>
-        <w:t xml:space="preserve"> time </w:t>
-      </w:r>
-      <w:proofErr w:type="spellStart"/>
-      <w:r>
-        <w:t>sử</w:t>
-      </w:r>
-      <w:proofErr w:type="spellEnd"/>
-      <w:r>
-        <w:t xml:space="preserve"> </w:t>
-      </w:r>
-      <w:proofErr w:type="spellStart"/>
-      <w:r>
-        <w:t>dụng</w:t>
-      </w:r>
-      <w:proofErr w:type="spellEnd"/>
     </w:p>
     <w:p>
       <w:pPr>
@@ -1903,21 +263,8 @@
       </w:pPr>
     </w:p>
     <w:p>
-      <w:proofErr w:type="spellStart"/>
       <w:r>
-        <w:t>Giải</w:t>
-      </w:r>
-      <w:proofErr w:type="spellEnd"/>
-      <w:r>
-        <w:t xml:space="preserve"> </w:t>
-      </w:r>
-      <w:proofErr w:type="spellStart"/>
-      <w:r>
-        <w:t>pháp</w:t>
-      </w:r>
-      <w:proofErr w:type="spellEnd"/>
-      <w:r>
-        <w:t>:</w:t>
+        <w:t>Giải pháp:</w:t>
       </w:r>
     </w:p>
     <w:p>
@@ -1928,205 +275,8 @@
           <w:numId w:val="28"/>
         </w:numPr>
       </w:pPr>
-      <w:proofErr w:type="spellStart"/>
       <w:r>
-        <w:t>Đẩy</w:t>
-      </w:r>
-      <w:proofErr w:type="spellEnd"/>
-      <w:r>
-        <w:t xml:space="preserve"> </w:t>
-      </w:r>
-      <w:proofErr w:type="spellStart"/>
-      <w:r>
-        <w:t>mạnh</w:t>
-      </w:r>
-      <w:proofErr w:type="spellEnd"/>
-      <w:r>
-        <w:t xml:space="preserve"> </w:t>
-      </w:r>
-      <w:proofErr w:type="spellStart"/>
-      <w:r>
-        <w:t>tương</w:t>
-      </w:r>
-      <w:proofErr w:type="spellEnd"/>
-      <w:r>
-        <w:t xml:space="preserve"> </w:t>
-      </w:r>
-      <w:proofErr w:type="spellStart"/>
-      <w:r>
-        <w:t>tác</w:t>
-      </w:r>
-      <w:proofErr w:type="spellEnd"/>
-      <w:r>
-        <w:t xml:space="preserve"> </w:t>
-      </w:r>
-      <w:proofErr w:type="spellStart"/>
-      <w:r>
-        <w:t>với</w:t>
-      </w:r>
-      <w:proofErr w:type="spellEnd"/>
-      <w:r>
-        <w:t xml:space="preserve"> </w:t>
-      </w:r>
-      <w:proofErr w:type="spellStart"/>
-      <w:r>
-        <w:t>những</w:t>
-      </w:r>
-      <w:proofErr w:type="spellEnd"/>
-      <w:r>
-        <w:t xml:space="preserve"> </w:t>
-      </w:r>
-      <w:proofErr w:type="spellStart"/>
-      <w:r>
-        <w:t>người</w:t>
-      </w:r>
-      <w:proofErr w:type="spellEnd"/>
-      <w:r>
-        <w:t xml:space="preserve"> </w:t>
-      </w:r>
-      <w:proofErr w:type="spellStart"/>
-      <w:r>
-        <w:t>đã</w:t>
-      </w:r>
-      <w:proofErr w:type="spellEnd"/>
-      <w:r>
-        <w:t xml:space="preserve"> follow </w:t>
-      </w:r>
-      <w:proofErr w:type="spellStart"/>
-      <w:r>
-        <w:t>bạn</w:t>
-      </w:r>
-      <w:proofErr w:type="spellEnd"/>
-      <w:r>
-        <w:t xml:space="preserve"> </w:t>
-      </w:r>
-      <w:proofErr w:type="spellStart"/>
-      <w:r>
-        <w:t>để</w:t>
-      </w:r>
-      <w:proofErr w:type="spellEnd"/>
-      <w:r>
-        <w:t xml:space="preserve"> </w:t>
-      </w:r>
-      <w:proofErr w:type="spellStart"/>
-      <w:r>
-        <w:t>đẩy</w:t>
-      </w:r>
-      <w:proofErr w:type="spellEnd"/>
-      <w:r>
-        <w:t xml:space="preserve"> </w:t>
-      </w:r>
-      <w:proofErr w:type="spellStart"/>
-      <w:r>
-        <w:t>vị</w:t>
-      </w:r>
-      <w:proofErr w:type="spellEnd"/>
-      <w:r>
-        <w:t xml:space="preserve"> </w:t>
-      </w:r>
-      <w:proofErr w:type="spellStart"/>
-      <w:r>
-        <w:t>thế</w:t>
-      </w:r>
-      <w:proofErr w:type="spellEnd"/>
-      <w:r>
-        <w:t xml:space="preserve"> </w:t>
-      </w:r>
-      <w:proofErr w:type="spellStart"/>
-      <w:r>
-        <w:t>tương</w:t>
-      </w:r>
-      <w:proofErr w:type="spellEnd"/>
-      <w:r>
-        <w:t xml:space="preserve"> </w:t>
-      </w:r>
-      <w:proofErr w:type="spellStart"/>
-      <w:r>
-        <w:t>tác</w:t>
-      </w:r>
-      <w:proofErr w:type="spellEnd"/>
-      <w:r>
-        <w:t xml:space="preserve"> </w:t>
-      </w:r>
-      <w:proofErr w:type="spellStart"/>
-      <w:r>
-        <w:t>của</w:t>
-      </w:r>
-      <w:proofErr w:type="spellEnd"/>
-      <w:r>
-        <w:t xml:space="preserve"> </w:t>
-      </w:r>
-      <w:proofErr w:type="spellStart"/>
-      <w:r>
-        <w:t>bạn</w:t>
-      </w:r>
-      <w:proofErr w:type="spellEnd"/>
-      <w:r>
-        <w:t xml:space="preserve"> </w:t>
-      </w:r>
-      <w:proofErr w:type="spellStart"/>
-      <w:r>
-        <w:t>với</w:t>
-      </w:r>
-      <w:proofErr w:type="spellEnd"/>
-      <w:r>
-        <w:t xml:space="preserve"> </w:t>
-      </w:r>
-      <w:proofErr w:type="spellStart"/>
-      <w:r>
-        <w:t>người</w:t>
-      </w:r>
-      <w:proofErr w:type="spellEnd"/>
-      <w:r>
-        <w:t xml:space="preserve"> </w:t>
-      </w:r>
-      <w:proofErr w:type="spellStart"/>
-      <w:r>
-        <w:t>này</w:t>
-      </w:r>
-      <w:proofErr w:type="spellEnd"/>
-      <w:r>
-        <w:t xml:space="preserve"> </w:t>
-      </w:r>
-      <w:proofErr w:type="spellStart"/>
-      <w:r>
-        <w:t>lên</w:t>
-      </w:r>
-      <w:proofErr w:type="spellEnd"/>
-      <w:r>
-        <w:t xml:space="preserve"> </w:t>
-      </w:r>
-      <w:proofErr w:type="spellStart"/>
-      <w:r>
-        <w:t>hành</w:t>
-      </w:r>
-      <w:proofErr w:type="spellEnd"/>
-      <w:r>
-        <w:t xml:space="preserve"> </w:t>
-      </w:r>
-      <w:proofErr w:type="spellStart"/>
-      <w:r>
-        <w:t>đầu</w:t>
-      </w:r>
-      <w:proofErr w:type="spellEnd"/>
-      <w:r>
-        <w:t xml:space="preserve"> (</w:t>
-      </w:r>
-      <w:proofErr w:type="spellStart"/>
-      <w:r>
-        <w:t>cmt</w:t>
-      </w:r>
-      <w:proofErr w:type="spellEnd"/>
-      <w:r>
-        <w:t xml:space="preserve">, like, inbox, </w:t>
-      </w:r>
-      <w:proofErr w:type="spellStart"/>
-      <w:r>
-        <w:t>xin</w:t>
-      </w:r>
-      <w:proofErr w:type="spellEnd"/>
-      <w:r>
-        <w:t xml:space="preserve"> feedback…)</w:t>
+        <w:t>Đẩy mạnh tương tác với những người đã follow bạn để đẩy vị thế tương tác của bạn với người này lên hành đầu (cmt, like, inbox, xin feedback…)</w:t>
       </w:r>
     </w:p>
     <w:p>
@@ -2137,131 +287,9 @@
           <w:numId w:val="28"/>
         </w:numPr>
       </w:pPr>
-      <w:proofErr w:type="spellStart"/>
       <w:r>
-        <w:t>Các</w:t>
+        <w:t>Các bài đăng nội dung có đầu tư, chương trình khuyến mãi… để xây dựng tương tác</w:t>
       </w:r>
-      <w:proofErr w:type="spellEnd"/>
-      <w:r>
-        <w:t xml:space="preserve"> </w:t>
-      </w:r>
-      <w:proofErr w:type="spellStart"/>
-      <w:r>
-        <w:t>bài</w:t>
-      </w:r>
-      <w:proofErr w:type="spellEnd"/>
-      <w:r>
-        <w:t xml:space="preserve"> </w:t>
-      </w:r>
-      <w:proofErr w:type="spellStart"/>
-      <w:r>
-        <w:t>đăng</w:t>
-      </w:r>
-      <w:proofErr w:type="spellEnd"/>
-      <w:r>
-        <w:t xml:space="preserve"> </w:t>
-      </w:r>
-      <w:proofErr w:type="spellStart"/>
-      <w:r>
-        <w:t>nội</w:t>
-      </w:r>
-      <w:proofErr w:type="spellEnd"/>
-      <w:r>
-        <w:t xml:space="preserve"> dung </w:t>
-      </w:r>
-      <w:proofErr w:type="spellStart"/>
-      <w:r>
-        <w:t>có</w:t>
-      </w:r>
-      <w:proofErr w:type="spellEnd"/>
-      <w:r>
-        <w:t xml:space="preserve"> </w:t>
-      </w:r>
-      <w:proofErr w:type="spellStart"/>
-      <w:r>
-        <w:t>đầu</w:t>
-      </w:r>
-      <w:proofErr w:type="spellEnd"/>
-      <w:r>
-        <w:t xml:space="preserve"> </w:t>
-      </w:r>
-      <w:proofErr w:type="spellStart"/>
-      <w:r>
-        <w:t>tư</w:t>
-      </w:r>
-      <w:proofErr w:type="spellEnd"/>
-      <w:r>
-        <w:t xml:space="preserve">, </w:t>
-      </w:r>
-      <w:proofErr w:type="spellStart"/>
-      <w:r>
-        <w:t>chương</w:t>
-      </w:r>
-      <w:proofErr w:type="spellEnd"/>
-      <w:r>
-        <w:t xml:space="preserve"> </w:t>
-      </w:r>
-      <w:proofErr w:type="spellStart"/>
-      <w:r>
-        <w:t>trình</w:t>
-      </w:r>
-      <w:proofErr w:type="spellEnd"/>
-      <w:r>
-        <w:t xml:space="preserve"> </w:t>
-      </w:r>
-      <w:proofErr w:type="spellStart"/>
-      <w:r>
-        <w:t>khuyến</w:t>
-      </w:r>
-      <w:proofErr w:type="spellEnd"/>
-      <w:r>
-        <w:t xml:space="preserve"> </w:t>
-      </w:r>
-      <w:proofErr w:type="spellStart"/>
-      <w:r>
-        <w:t>mãi</w:t>
-      </w:r>
-      <w:proofErr w:type="spellEnd"/>
-      <w:r>
-        <w:t xml:space="preserve">… </w:t>
-      </w:r>
-      <w:proofErr w:type="spellStart"/>
-      <w:r>
-        <w:t>để</w:t>
-      </w:r>
-      <w:proofErr w:type="spellEnd"/>
-      <w:r>
-        <w:t xml:space="preserve"> </w:t>
-      </w:r>
-      <w:proofErr w:type="spellStart"/>
-      <w:r>
-        <w:t>xây</w:t>
-      </w:r>
-      <w:proofErr w:type="spellEnd"/>
-      <w:r>
-        <w:t xml:space="preserve"> </w:t>
-      </w:r>
-      <w:proofErr w:type="spellStart"/>
-      <w:r>
-        <w:t>dựng</w:t>
-      </w:r>
-      <w:proofErr w:type="spellEnd"/>
-      <w:r>
-        <w:t xml:space="preserve"> </w:t>
-      </w:r>
-      <w:proofErr w:type="spellStart"/>
-      <w:r>
-        <w:t>tương</w:t>
-      </w:r>
-      <w:proofErr w:type="spellEnd"/>
-      <w:r>
-        <w:t xml:space="preserve"> </w:t>
-      </w:r>
-      <w:proofErr w:type="spellStart"/>
-      <w:r>
-        <w:t>tác</w:t>
-      </w:r>
-      <w:proofErr w:type="spellEnd"/>
     </w:p>
     <w:p>
       <w:pPr>
@@ -2271,299 +299,15 @@
           <w:numId w:val="28"/>
         </w:numPr>
       </w:pPr>
-      <w:proofErr w:type="spellStart"/>
       <w:r>
-        <w:t>Đối</w:t>
+        <w:t xml:space="preserve">Đối với khách </w:t>
       </w:r>
-      <w:proofErr w:type="spellEnd"/>
-      <w:r>
-        <w:t xml:space="preserve"> </w:t>
-      </w:r>
-      <w:proofErr w:type="spellStart"/>
-      <w:r>
-        <w:t>với</w:t>
-      </w:r>
-      <w:proofErr w:type="spellEnd"/>
-      <w:r>
-        <w:t xml:space="preserve"> </w:t>
-      </w:r>
-      <w:proofErr w:type="spellStart"/>
-      <w:r>
-        <w:t>khách</w:t>
-      </w:r>
-      <w:proofErr w:type="spellEnd"/>
-      <w:r>
-        <w:t xml:space="preserve"> </w:t>
-      </w:r>
-      <w:proofErr w:type="spellStart"/>
       <w:r>
         <w:t>hàng</w:t>
       </w:r>
-      <w:proofErr w:type="spellEnd"/>
       <w:r>
-        <w:t xml:space="preserve"> </w:t>
+        <w:t xml:space="preserve"> tiềm năng nên like và cmt những nội dung của họ, thể hiện tính tương tác một cách có ý nghĩa, có thể nhận thông báo từ các tk này để sớm tương tác với họ</w:t>
       </w:r>
-      <w:proofErr w:type="spellStart"/>
-      <w:r>
-        <w:t>tiềm</w:t>
-      </w:r>
-      <w:proofErr w:type="spellEnd"/>
-      <w:r>
-        <w:t xml:space="preserve"> </w:t>
-      </w:r>
-      <w:proofErr w:type="spellStart"/>
-      <w:r>
-        <w:t>năng</w:t>
-      </w:r>
-      <w:proofErr w:type="spellEnd"/>
-      <w:r>
-        <w:t xml:space="preserve"> </w:t>
-      </w:r>
-      <w:proofErr w:type="spellStart"/>
-      <w:r>
-        <w:t>nên</w:t>
-      </w:r>
-      <w:proofErr w:type="spellEnd"/>
-      <w:r>
-        <w:t xml:space="preserve"> like </w:t>
-      </w:r>
-      <w:proofErr w:type="spellStart"/>
-      <w:r>
-        <w:t>và</w:t>
-      </w:r>
-      <w:proofErr w:type="spellEnd"/>
-      <w:r>
-        <w:t xml:space="preserve"> </w:t>
-      </w:r>
-      <w:proofErr w:type="spellStart"/>
-      <w:r>
-        <w:t>cmt</w:t>
-      </w:r>
-      <w:proofErr w:type="spellEnd"/>
-      <w:r>
-        <w:t xml:space="preserve"> </w:t>
-      </w:r>
-      <w:proofErr w:type="spellStart"/>
-      <w:r>
-        <w:t>những</w:t>
-      </w:r>
-      <w:proofErr w:type="spellEnd"/>
-      <w:r>
-        <w:t xml:space="preserve"> </w:t>
-      </w:r>
-      <w:proofErr w:type="spellStart"/>
-      <w:r>
-        <w:t>nội</w:t>
-      </w:r>
-      <w:proofErr w:type="spellEnd"/>
-      <w:r>
-        <w:t xml:space="preserve"> dung </w:t>
-      </w:r>
-      <w:proofErr w:type="spellStart"/>
-      <w:r>
-        <w:t>của</w:t>
-      </w:r>
-      <w:proofErr w:type="spellEnd"/>
-      <w:r>
-        <w:t xml:space="preserve"> </w:t>
-      </w:r>
-      <w:proofErr w:type="spellStart"/>
-      <w:r>
-        <w:t>họ</w:t>
-      </w:r>
-      <w:proofErr w:type="spellEnd"/>
-      <w:r>
-        <w:t xml:space="preserve">, </w:t>
-      </w:r>
-      <w:proofErr w:type="spellStart"/>
-      <w:r>
-        <w:t>thể</w:t>
-      </w:r>
-      <w:proofErr w:type="spellEnd"/>
-      <w:r>
-        <w:t xml:space="preserve"> </w:t>
-      </w:r>
-      <w:proofErr w:type="spellStart"/>
-      <w:r>
-        <w:t>hiện</w:t>
-      </w:r>
-      <w:proofErr w:type="spellEnd"/>
-      <w:r>
-        <w:t xml:space="preserve"> </w:t>
-      </w:r>
-      <w:proofErr w:type="spellStart"/>
-      <w:r>
-        <w:t>tính</w:t>
-      </w:r>
-      <w:proofErr w:type="spellEnd"/>
-      <w:r>
-        <w:t xml:space="preserve"> </w:t>
-      </w:r>
-      <w:proofErr w:type="spellStart"/>
-      <w:r>
-        <w:t>tương</w:t>
-      </w:r>
-      <w:proofErr w:type="spellEnd"/>
-      <w:r>
-        <w:t xml:space="preserve"> </w:t>
-      </w:r>
-      <w:proofErr w:type="spellStart"/>
-      <w:r>
-        <w:t>tác</w:t>
-      </w:r>
-      <w:proofErr w:type="spellEnd"/>
-      <w:r>
-        <w:t xml:space="preserve"> </w:t>
-      </w:r>
-      <w:proofErr w:type="spellStart"/>
-      <w:r>
-        <w:t>một</w:t>
-      </w:r>
-      <w:proofErr w:type="spellEnd"/>
-      <w:r>
-        <w:t xml:space="preserve"> </w:t>
-      </w:r>
-      <w:proofErr w:type="spellStart"/>
-      <w:r>
-        <w:t>cách</w:t>
-      </w:r>
-      <w:proofErr w:type="spellEnd"/>
-      <w:r>
-        <w:t xml:space="preserve"> </w:t>
-      </w:r>
-      <w:proofErr w:type="spellStart"/>
-      <w:r>
-        <w:t>có</w:t>
-      </w:r>
-      <w:proofErr w:type="spellEnd"/>
-      <w:r>
-        <w:t xml:space="preserve"> ý </w:t>
-      </w:r>
-      <w:proofErr w:type="spellStart"/>
-      <w:r>
-        <w:t>nghĩa</w:t>
-      </w:r>
-      <w:proofErr w:type="spellEnd"/>
-      <w:r>
-        <w:t xml:space="preserve">, </w:t>
-      </w:r>
-      <w:proofErr w:type="spellStart"/>
-      <w:r>
-        <w:t>có</w:t>
-      </w:r>
-      <w:proofErr w:type="spellEnd"/>
-      <w:r>
-        <w:t xml:space="preserve"> </w:t>
-      </w:r>
-      <w:proofErr w:type="spellStart"/>
-      <w:r>
-        <w:t>thể</w:t>
-      </w:r>
-      <w:proofErr w:type="spellEnd"/>
-      <w:r>
-        <w:t xml:space="preserve"> </w:t>
-      </w:r>
-      <w:proofErr w:type="spellStart"/>
-      <w:r>
-        <w:t>nhận</w:t>
-      </w:r>
-      <w:proofErr w:type="spellEnd"/>
-      <w:r>
-        <w:t xml:space="preserve"> </w:t>
-      </w:r>
-      <w:proofErr w:type="spellStart"/>
-      <w:r>
-        <w:t>thông</w:t>
-      </w:r>
-      <w:proofErr w:type="spellEnd"/>
-      <w:r>
-        <w:t xml:space="preserve"> </w:t>
-      </w:r>
-      <w:proofErr w:type="spellStart"/>
-      <w:r>
-        <w:t>báo</w:t>
-      </w:r>
-      <w:proofErr w:type="spellEnd"/>
-      <w:r>
-        <w:t xml:space="preserve"> </w:t>
-      </w:r>
-      <w:proofErr w:type="spellStart"/>
-      <w:r>
-        <w:t>từ</w:t>
-      </w:r>
-      <w:proofErr w:type="spellEnd"/>
-      <w:r>
-        <w:t xml:space="preserve"> </w:t>
-      </w:r>
-      <w:proofErr w:type="spellStart"/>
-      <w:r>
-        <w:t>các</w:t>
-      </w:r>
-      <w:proofErr w:type="spellEnd"/>
-      <w:r>
-        <w:t xml:space="preserve"> </w:t>
-      </w:r>
-      <w:proofErr w:type="spellStart"/>
-      <w:r>
-        <w:t>tk</w:t>
-      </w:r>
-      <w:proofErr w:type="spellEnd"/>
-      <w:r>
-        <w:t xml:space="preserve"> </w:t>
-      </w:r>
-      <w:proofErr w:type="spellStart"/>
-      <w:r>
-        <w:t>này</w:t>
-      </w:r>
-      <w:proofErr w:type="spellEnd"/>
-      <w:r>
-        <w:t xml:space="preserve"> </w:t>
-      </w:r>
-      <w:proofErr w:type="spellStart"/>
-      <w:r>
-        <w:t>để</w:t>
-      </w:r>
-      <w:proofErr w:type="spellEnd"/>
-      <w:r>
-        <w:t xml:space="preserve"> </w:t>
-      </w:r>
-      <w:proofErr w:type="spellStart"/>
-      <w:r>
-        <w:t>sớm</w:t>
-      </w:r>
-      <w:proofErr w:type="spellEnd"/>
-      <w:r>
-        <w:t xml:space="preserve"> </w:t>
-      </w:r>
-      <w:proofErr w:type="spellStart"/>
-      <w:r>
-        <w:t>tương</w:t>
-      </w:r>
-      <w:proofErr w:type="spellEnd"/>
-      <w:r>
-        <w:t xml:space="preserve"> </w:t>
-      </w:r>
-      <w:proofErr w:type="spellStart"/>
-      <w:r>
-        <w:t>tác</w:t>
-      </w:r>
-      <w:proofErr w:type="spellEnd"/>
-      <w:r>
-        <w:t xml:space="preserve"> </w:t>
-      </w:r>
-      <w:proofErr w:type="spellStart"/>
-      <w:r>
-        <w:t>với</w:t>
-      </w:r>
-      <w:proofErr w:type="spellEnd"/>
-      <w:r>
-        <w:t xml:space="preserve"> </w:t>
-      </w:r>
-      <w:proofErr w:type="spellStart"/>
-      <w:r>
-        <w:t>họ</w:t>
-      </w:r>
-      <w:proofErr w:type="spellEnd"/>
     </w:p>
     <w:p>
       <w:pPr>
@@ -2573,125 +317,8 @@
           <w:numId w:val="28"/>
         </w:numPr>
       </w:pPr>
-      <w:proofErr w:type="spellStart"/>
       <w:r>
-        <w:t>Chọn</w:t>
-      </w:r>
-      <w:proofErr w:type="spellEnd"/>
-      <w:r>
-        <w:t xml:space="preserve"> </w:t>
-      </w:r>
-      <w:proofErr w:type="spellStart"/>
-      <w:r>
-        <w:t>giờ</w:t>
-      </w:r>
-      <w:proofErr w:type="spellEnd"/>
-      <w:r>
-        <w:t xml:space="preserve"> </w:t>
-      </w:r>
-      <w:proofErr w:type="spellStart"/>
-      <w:r>
-        <w:t>vàng</w:t>
-      </w:r>
-      <w:proofErr w:type="spellEnd"/>
-      <w:r>
-        <w:t xml:space="preserve"> </w:t>
-      </w:r>
-      <w:proofErr w:type="spellStart"/>
-      <w:r>
-        <w:t>để</w:t>
-      </w:r>
-      <w:proofErr w:type="spellEnd"/>
-      <w:r>
-        <w:t xml:space="preserve"> </w:t>
-      </w:r>
-      <w:proofErr w:type="spellStart"/>
-      <w:r>
-        <w:t>đăng</w:t>
-      </w:r>
-      <w:proofErr w:type="spellEnd"/>
-      <w:r>
-        <w:t xml:space="preserve">, </w:t>
-      </w:r>
-      <w:proofErr w:type="spellStart"/>
-      <w:r>
-        <w:t>giờ</w:t>
-      </w:r>
-      <w:proofErr w:type="spellEnd"/>
-      <w:r>
-        <w:t xml:space="preserve"> </w:t>
-      </w:r>
-      <w:proofErr w:type="spellStart"/>
-      <w:r>
-        <w:t>có</w:t>
-      </w:r>
-      <w:proofErr w:type="spellEnd"/>
-      <w:r>
-        <w:t xml:space="preserve"> </w:t>
-      </w:r>
-      <w:proofErr w:type="spellStart"/>
-      <w:r>
-        <w:t>nhiều</w:t>
-      </w:r>
-      <w:proofErr w:type="spellEnd"/>
-      <w:r>
-        <w:t xml:space="preserve"> </w:t>
-      </w:r>
-      <w:proofErr w:type="spellStart"/>
-      <w:r>
-        <w:t>người</w:t>
-      </w:r>
-      <w:proofErr w:type="spellEnd"/>
-      <w:r>
-        <w:t xml:space="preserve"> </w:t>
-      </w:r>
-      <w:proofErr w:type="spellStart"/>
-      <w:r>
-        <w:t>theo</w:t>
-      </w:r>
-      <w:proofErr w:type="spellEnd"/>
-      <w:r>
-        <w:t xml:space="preserve"> </w:t>
-      </w:r>
-      <w:proofErr w:type="spellStart"/>
-      <w:r>
-        <w:t>giỏi</w:t>
-      </w:r>
-      <w:proofErr w:type="spellEnd"/>
-      <w:r>
-        <w:t xml:space="preserve"> </w:t>
-      </w:r>
-      <w:proofErr w:type="spellStart"/>
-      <w:r>
-        <w:t>bạn</w:t>
-      </w:r>
-      <w:proofErr w:type="spellEnd"/>
-      <w:r>
-        <w:t xml:space="preserve"> online </w:t>
-      </w:r>
-      <w:proofErr w:type="spellStart"/>
-      <w:r>
-        <w:t>nhất</w:t>
-      </w:r>
-      <w:proofErr w:type="spellEnd"/>
-      <w:r>
-        <w:t xml:space="preserve">, </w:t>
-      </w:r>
-      <w:proofErr w:type="spellStart"/>
-      <w:r>
-        <w:t>chú</w:t>
-      </w:r>
-      <w:proofErr w:type="spellEnd"/>
-      <w:r>
-        <w:t xml:space="preserve"> </w:t>
-      </w:r>
-      <w:proofErr w:type="spellStart"/>
-      <w:r>
-        <w:t>trọng</w:t>
-      </w:r>
-      <w:proofErr w:type="spellEnd"/>
-      <w:r>
-        <w:t xml:space="preserve"> NỘI DUNG.</w:t>
+        <w:t>Chọn giờ vàng để đăng, giờ có nhiều người theo giỏi bạn online nhất, chú trọng NỘI DUNG.</w:t>
       </w:r>
     </w:p>
     <w:p>
@@ -2702,75 +329,9 @@
           <w:numId w:val="28"/>
         </w:numPr>
       </w:pPr>
-      <w:proofErr w:type="spellStart"/>
       <w:r>
-        <w:t>Trả</w:t>
+        <w:t>Trả lời bình luận của họ 1 cách sớm nhất</w:t>
       </w:r>
-      <w:proofErr w:type="spellEnd"/>
-      <w:r>
-        <w:t xml:space="preserve"> </w:t>
-      </w:r>
-      <w:proofErr w:type="spellStart"/>
-      <w:r>
-        <w:t>lời</w:t>
-      </w:r>
-      <w:proofErr w:type="spellEnd"/>
-      <w:r>
-        <w:t xml:space="preserve"> </w:t>
-      </w:r>
-      <w:proofErr w:type="spellStart"/>
-      <w:r>
-        <w:t>bình</w:t>
-      </w:r>
-      <w:proofErr w:type="spellEnd"/>
-      <w:r>
-        <w:t xml:space="preserve"> </w:t>
-      </w:r>
-      <w:proofErr w:type="spellStart"/>
-      <w:r>
-        <w:t>luận</w:t>
-      </w:r>
-      <w:proofErr w:type="spellEnd"/>
-      <w:r>
-        <w:t xml:space="preserve"> </w:t>
-      </w:r>
-      <w:proofErr w:type="spellStart"/>
-      <w:r>
-        <w:t>của</w:t>
-      </w:r>
-      <w:proofErr w:type="spellEnd"/>
-      <w:r>
-        <w:t xml:space="preserve"> </w:t>
-      </w:r>
-      <w:proofErr w:type="spellStart"/>
-      <w:r>
-        <w:t>họ</w:t>
-      </w:r>
-      <w:proofErr w:type="spellEnd"/>
-      <w:r>
-        <w:t xml:space="preserve"> 1 </w:t>
-      </w:r>
-      <w:proofErr w:type="spellStart"/>
-      <w:r>
-        <w:t>cách</w:t>
-      </w:r>
-      <w:proofErr w:type="spellEnd"/>
-      <w:r>
-        <w:t xml:space="preserve"> </w:t>
-      </w:r>
-      <w:proofErr w:type="spellStart"/>
-      <w:r>
-        <w:t>sớm</w:t>
-      </w:r>
-      <w:proofErr w:type="spellEnd"/>
-      <w:r>
-        <w:t xml:space="preserve"> </w:t>
-      </w:r>
-      <w:proofErr w:type="spellStart"/>
-      <w:r>
-        <w:t>nhất</w:t>
-      </w:r>
-      <w:proofErr w:type="spellEnd"/>
     </w:p>
     <w:p>
       <w:pPr>
@@ -2780,187 +341,9 @@
           <w:numId w:val="28"/>
         </w:numPr>
       </w:pPr>
-      <w:proofErr w:type="spellStart"/>
       <w:r>
-        <w:t>Sử</w:t>
+        <w:t>Sử dụng hashtag một cách tối ưu: giúp bạn hiển thị trong các thanh tìm kiếm, sử dụng hashtag nhắm đến đối tượng mục tiêu</w:t>
       </w:r>
-      <w:proofErr w:type="spellEnd"/>
-      <w:r>
-        <w:t xml:space="preserve"> </w:t>
-      </w:r>
-      <w:proofErr w:type="spellStart"/>
-      <w:r>
-        <w:t>dụng</w:t>
-      </w:r>
-      <w:proofErr w:type="spellEnd"/>
-      <w:r>
-        <w:t xml:space="preserve"> hashtag </w:t>
-      </w:r>
-      <w:proofErr w:type="spellStart"/>
-      <w:r>
-        <w:t>một</w:t>
-      </w:r>
-      <w:proofErr w:type="spellEnd"/>
-      <w:r>
-        <w:t xml:space="preserve"> </w:t>
-      </w:r>
-      <w:proofErr w:type="spellStart"/>
-      <w:r>
-        <w:t>cách</w:t>
-      </w:r>
-      <w:proofErr w:type="spellEnd"/>
-      <w:r>
-        <w:t xml:space="preserve"> </w:t>
-      </w:r>
-      <w:proofErr w:type="spellStart"/>
-      <w:r>
-        <w:t>tối</w:t>
-      </w:r>
-      <w:proofErr w:type="spellEnd"/>
-      <w:r>
-        <w:t xml:space="preserve"> </w:t>
-      </w:r>
-      <w:proofErr w:type="spellStart"/>
-      <w:r>
-        <w:t>ưu</w:t>
-      </w:r>
-      <w:proofErr w:type="spellEnd"/>
-      <w:r>
-        <w:t xml:space="preserve">: </w:t>
-      </w:r>
-      <w:proofErr w:type="spellStart"/>
-      <w:r>
-        <w:t>giúp</w:t>
-      </w:r>
-      <w:proofErr w:type="spellEnd"/>
-      <w:r>
-        <w:t xml:space="preserve"> </w:t>
-      </w:r>
-      <w:proofErr w:type="spellStart"/>
-      <w:r>
-        <w:t>bạn</w:t>
-      </w:r>
-      <w:proofErr w:type="spellEnd"/>
-      <w:r>
-        <w:t xml:space="preserve"> </w:t>
-      </w:r>
-      <w:proofErr w:type="spellStart"/>
-      <w:r>
-        <w:t>hiển</w:t>
-      </w:r>
-      <w:proofErr w:type="spellEnd"/>
-      <w:r>
-        <w:t xml:space="preserve"> </w:t>
-      </w:r>
-      <w:proofErr w:type="spellStart"/>
-      <w:r>
-        <w:t>thị</w:t>
-      </w:r>
-      <w:proofErr w:type="spellEnd"/>
-      <w:r>
-        <w:t xml:space="preserve"> </w:t>
-      </w:r>
-      <w:proofErr w:type="spellStart"/>
-      <w:r>
-        <w:t>trong</w:t>
-      </w:r>
-      <w:proofErr w:type="spellEnd"/>
-      <w:r>
-        <w:t xml:space="preserve"> </w:t>
-      </w:r>
-      <w:proofErr w:type="spellStart"/>
-      <w:r>
-        <w:t>các</w:t>
-      </w:r>
-      <w:proofErr w:type="spellEnd"/>
-      <w:r>
-        <w:t xml:space="preserve"> </w:t>
-      </w:r>
-      <w:proofErr w:type="spellStart"/>
-      <w:r>
-        <w:t>thanh</w:t>
-      </w:r>
-      <w:proofErr w:type="spellEnd"/>
-      <w:r>
-        <w:t xml:space="preserve"> </w:t>
-      </w:r>
-      <w:proofErr w:type="spellStart"/>
-      <w:r>
-        <w:t>tìm</w:t>
-      </w:r>
-      <w:proofErr w:type="spellEnd"/>
-      <w:r>
-        <w:t xml:space="preserve"> </w:t>
-      </w:r>
-      <w:proofErr w:type="spellStart"/>
-      <w:r>
-        <w:t>kiếm</w:t>
-      </w:r>
-      <w:proofErr w:type="spellEnd"/>
-      <w:r>
-        <w:t xml:space="preserve">, </w:t>
-      </w:r>
-      <w:proofErr w:type="spellStart"/>
-      <w:r>
-        <w:t>sử</w:t>
-      </w:r>
-      <w:proofErr w:type="spellEnd"/>
-      <w:r>
-        <w:t xml:space="preserve"> </w:t>
-      </w:r>
-      <w:proofErr w:type="spellStart"/>
-      <w:r>
-        <w:t>dụng</w:t>
-      </w:r>
-      <w:proofErr w:type="spellEnd"/>
-      <w:r>
-        <w:t xml:space="preserve"> hashtag </w:t>
-      </w:r>
-      <w:proofErr w:type="spellStart"/>
-      <w:r>
-        <w:t>nhắm</w:t>
-      </w:r>
-      <w:proofErr w:type="spellEnd"/>
-      <w:r>
-        <w:t xml:space="preserve"> </w:t>
-      </w:r>
-      <w:proofErr w:type="spellStart"/>
-      <w:r>
-        <w:t>đến</w:t>
-      </w:r>
-      <w:proofErr w:type="spellEnd"/>
-      <w:r>
-        <w:t xml:space="preserve"> </w:t>
-      </w:r>
-      <w:proofErr w:type="spellStart"/>
-      <w:r>
-        <w:t>đối</w:t>
-      </w:r>
-      <w:proofErr w:type="spellEnd"/>
-      <w:r>
-        <w:t xml:space="preserve"> </w:t>
-      </w:r>
-      <w:proofErr w:type="spellStart"/>
-      <w:r>
-        <w:t>tượng</w:t>
-      </w:r>
-      <w:proofErr w:type="spellEnd"/>
-      <w:r>
-        <w:t xml:space="preserve"> </w:t>
-      </w:r>
-      <w:proofErr w:type="spellStart"/>
-      <w:r>
-        <w:t>mục</w:t>
-      </w:r>
-      <w:proofErr w:type="spellEnd"/>
-      <w:r>
-        <w:t xml:space="preserve"> </w:t>
-      </w:r>
-      <w:proofErr w:type="spellStart"/>
-      <w:r>
-        <w:t>tiêu</w:t>
-      </w:r>
-      <w:proofErr w:type="spellEnd"/>
     </w:p>
     <w:p>
       <w:pPr>
@@ -2970,91 +353,9 @@
           <w:numId w:val="28"/>
         </w:numPr>
       </w:pPr>
-      <w:proofErr w:type="spellStart"/>
       <w:r>
-        <w:t>Có</w:t>
+        <w:t>Có thể phát triển và đăng lại những bài viết cũ</w:t>
       </w:r>
-      <w:proofErr w:type="spellEnd"/>
-      <w:r>
-        <w:t xml:space="preserve"> </w:t>
-      </w:r>
-      <w:proofErr w:type="spellStart"/>
-      <w:r>
-        <w:t>thể</w:t>
-      </w:r>
-      <w:proofErr w:type="spellEnd"/>
-      <w:r>
-        <w:t xml:space="preserve"> </w:t>
-      </w:r>
-      <w:proofErr w:type="spellStart"/>
-      <w:r>
-        <w:t>phát</w:t>
-      </w:r>
-      <w:proofErr w:type="spellEnd"/>
-      <w:r>
-        <w:t xml:space="preserve"> </w:t>
-      </w:r>
-      <w:proofErr w:type="spellStart"/>
-      <w:r>
-        <w:t>triển</w:t>
-      </w:r>
-      <w:proofErr w:type="spellEnd"/>
-      <w:r>
-        <w:t xml:space="preserve"> </w:t>
-      </w:r>
-      <w:proofErr w:type="spellStart"/>
-      <w:r>
-        <w:t>và</w:t>
-      </w:r>
-      <w:proofErr w:type="spellEnd"/>
-      <w:r>
-        <w:t xml:space="preserve"> </w:t>
-      </w:r>
-      <w:proofErr w:type="spellStart"/>
-      <w:r>
-        <w:t>đăng</w:t>
-      </w:r>
-      <w:proofErr w:type="spellEnd"/>
-      <w:r>
-        <w:t xml:space="preserve"> </w:t>
-      </w:r>
-      <w:proofErr w:type="spellStart"/>
-      <w:r>
-        <w:t>lại</w:t>
-      </w:r>
-      <w:proofErr w:type="spellEnd"/>
-      <w:r>
-        <w:t xml:space="preserve"> </w:t>
-      </w:r>
-      <w:proofErr w:type="spellStart"/>
-      <w:r>
-        <w:t>những</w:t>
-      </w:r>
-      <w:proofErr w:type="spellEnd"/>
-      <w:r>
-        <w:t xml:space="preserve"> </w:t>
-      </w:r>
-      <w:proofErr w:type="spellStart"/>
-      <w:r>
-        <w:t>bài</w:t>
-      </w:r>
-      <w:proofErr w:type="spellEnd"/>
-      <w:r>
-        <w:t xml:space="preserve"> </w:t>
-      </w:r>
-      <w:proofErr w:type="spellStart"/>
-      <w:r>
-        <w:t>viết</w:t>
-      </w:r>
-      <w:proofErr w:type="spellEnd"/>
-      <w:r>
-        <w:t xml:space="preserve"> </w:t>
-      </w:r>
-      <w:proofErr w:type="spellStart"/>
-      <w:r>
-        <w:t>cũ</w:t>
-      </w:r>
-      <w:proofErr w:type="spellEnd"/>
     </w:p>
     <w:p>
       <w:pPr>
@@ -3064,45 +365,8 @@
           <w:numId w:val="28"/>
         </w:numPr>
       </w:pPr>
-      <w:proofErr w:type="spellStart"/>
       <w:r>
-        <w:t>Kết</w:t>
-      </w:r>
-      <w:proofErr w:type="spellEnd"/>
-      <w:r>
-        <w:t xml:space="preserve"> </w:t>
-      </w:r>
-      <w:proofErr w:type="spellStart"/>
-      <w:r>
-        <w:t>hợp</w:t>
-      </w:r>
-      <w:proofErr w:type="spellEnd"/>
-      <w:r>
-        <w:t xml:space="preserve"> </w:t>
-      </w:r>
-      <w:proofErr w:type="spellStart"/>
-      <w:r>
-        <w:t>đăng</w:t>
-      </w:r>
-      <w:proofErr w:type="spellEnd"/>
-      <w:r>
-        <w:t xml:space="preserve"> </w:t>
-      </w:r>
-      <w:proofErr w:type="spellStart"/>
-      <w:r>
-        <w:t>bài</w:t>
-      </w:r>
-      <w:proofErr w:type="spellEnd"/>
-      <w:r>
-        <w:t xml:space="preserve">, story </w:t>
-      </w:r>
-      <w:proofErr w:type="spellStart"/>
-      <w:r>
-        <w:t>và</w:t>
-      </w:r>
-      <w:proofErr w:type="spellEnd"/>
-      <w:r>
-        <w:t xml:space="preserve"> live</w:t>
+        <w:t>Kết hợp đăng bài, story và live</w:t>
       </w:r>
     </w:p>
     <w:p>
@@ -3113,63 +377,40 @@
           <w:numId w:val="28"/>
         </w:numPr>
       </w:pPr>
-      <w:proofErr w:type="spellStart"/>
       <w:r>
-        <w:t>Phân</w:t>
+        <w:t>Phân tích dữ liệu người dùng</w:t>
       </w:r>
-      <w:proofErr w:type="spellEnd"/>
       <w:r>
-        <w:t xml:space="preserve"> </w:t>
+        <w:t>??</w:t>
       </w:r>
-      <w:proofErr w:type="spellStart"/>
-      <w:r>
-        <w:t>tích</w:t>
-      </w:r>
-      <w:proofErr w:type="spellEnd"/>
-      <w:r>
-        <w:t xml:space="preserve"> </w:t>
-      </w:r>
-      <w:proofErr w:type="spellStart"/>
-      <w:r>
-        <w:t>dữ</w:t>
-      </w:r>
-      <w:proofErr w:type="spellEnd"/>
-      <w:r>
-        <w:t xml:space="preserve"> </w:t>
-      </w:r>
-      <w:proofErr w:type="spellStart"/>
-      <w:r>
-        <w:t>liệu</w:t>
-      </w:r>
-      <w:proofErr w:type="spellEnd"/>
-      <w:r>
-        <w:t xml:space="preserve"> </w:t>
-      </w:r>
-      <w:proofErr w:type="spellStart"/>
-      <w:r>
-        <w:t>người</w:t>
-      </w:r>
-      <w:proofErr w:type="spellEnd"/>
-      <w:r>
-        <w:t xml:space="preserve"> </w:t>
-      </w:r>
-      <w:proofErr w:type="spellStart"/>
-      <w:r>
-        <w:t>dùng</w:t>
-      </w:r>
-      <w:proofErr w:type="spellEnd"/>
-      <w:r>
-        <w:t xml:space="preserve"> </w:t>
-      </w:r>
-    </w:p>
-    <w:p/>
-    <w:p>
       <w:bookmarkStart w:id="0" w:name="_GoBack"/>
       <w:bookmarkEnd w:id="0"/>
     </w:p>
     <w:p>
+      <w:pPr>
+        <w:ind w:left="960"/>
+      </w:pPr>
+      <w:r>
+        <w:t xml:space="preserve">BỔ SUNG: </w:t>
+      </w:r>
+    </w:p>
+    <w:p>
+      <w:pPr>
+        <w:pStyle w:val="ListParagraph"/>
+        <w:numPr>
+          <w:ilvl w:val="0"/>
+          <w:numId w:val="32"/>
+        </w:numPr>
+      </w:pPr>
       <w:r>
         <w:lastRenderedPageBreak/>
+        <w:t>Tìm cách sử dụng nhiều tài khoản cá nhân để bán – tăng hiệu quả hơn việc sử dụng tài khoản doanh nghiệp.</w:t>
+      </w:r>
+    </w:p>
+    <w:p/>
+    <w:p/>
+    <w:p>
+      <w:r>
         <w:t xml:space="preserve"> </w:t>
       </w:r>
       <w:hyperlink r:id="rId9" w:history="1">
@@ -3228,23 +469,7 @@
         </w:r>
       </w:hyperlink>
       <w:r>
-        <w:t xml:space="preserve"> (</w:t>
-      </w:r>
-      <w:proofErr w:type="spellStart"/>
-      <w:r>
-        <w:t>khá</w:t>
-      </w:r>
-      <w:proofErr w:type="spellEnd"/>
-      <w:r>
-        <w:t xml:space="preserve"> chi </w:t>
-      </w:r>
-      <w:proofErr w:type="spellStart"/>
-      <w:r>
-        <w:t>tiết</w:t>
-      </w:r>
-      <w:proofErr w:type="spellEnd"/>
-      <w:r>
-        <w:t>)</w:t>
+        <w:t xml:space="preserve"> (khá chi tiết)</w:t>
       </w:r>
     </w:p>
     <w:p>
@@ -3986,6 +1211,119 @@
     </w:lvl>
   </w:abstractNum>
   <w:abstractNum w:abstractNumId="16" w15:restartNumberingAfterBreak="0">
+    <w:nsid w:val="33BC7789"/>
+    <w:multiLevelType w:val="hybridMultilevel"/>
+    <w:tmpl w:val="17E86054"/>
+    <w:lvl w:ilvl="0" w:tplc="04090001">
+      <w:start w:val="1"/>
+      <w:numFmt w:val="bullet"/>
+      <w:lvlText w:val=""/>
+      <w:lvlJc w:val="left"/>
+      <w:pPr>
+        <w:ind w:left="720" w:hanging="360"/>
+      </w:pPr>
+      <w:rPr>
+        <w:rFonts w:ascii="Symbol" w:hAnsi="Symbol" w:hint="default"/>
+      </w:rPr>
+    </w:lvl>
+    <w:lvl w:ilvl="1" w:tplc="04090003" w:tentative="1">
+      <w:start w:val="1"/>
+      <w:numFmt w:val="bullet"/>
+      <w:lvlText w:val="o"/>
+      <w:lvlJc w:val="left"/>
+      <w:pPr>
+        <w:ind w:left="1440" w:hanging="360"/>
+      </w:pPr>
+      <w:rPr>
+        <w:rFonts w:ascii="Courier New" w:hAnsi="Courier New" w:cs="Courier New" w:hint="default"/>
+      </w:rPr>
+    </w:lvl>
+    <w:lvl w:ilvl="2" w:tplc="04090005" w:tentative="1">
+      <w:start w:val="1"/>
+      <w:numFmt w:val="bullet"/>
+      <w:lvlText w:val=""/>
+      <w:lvlJc w:val="left"/>
+      <w:pPr>
+        <w:ind w:left="2160" w:hanging="360"/>
+      </w:pPr>
+      <w:rPr>
+        <w:rFonts w:ascii="Wingdings" w:hAnsi="Wingdings" w:hint="default"/>
+      </w:rPr>
+    </w:lvl>
+    <w:lvl w:ilvl="3" w:tplc="04090001" w:tentative="1">
+      <w:start w:val="1"/>
+      <w:numFmt w:val="bullet"/>
+      <w:lvlText w:val=""/>
+      <w:lvlJc w:val="left"/>
+      <w:pPr>
+        <w:ind w:left="2880" w:hanging="360"/>
+      </w:pPr>
+      <w:rPr>
+        <w:rFonts w:ascii="Symbol" w:hAnsi="Symbol" w:hint="default"/>
+      </w:rPr>
+    </w:lvl>
+    <w:lvl w:ilvl="4" w:tplc="04090003" w:tentative="1">
+      <w:start w:val="1"/>
+      <w:numFmt w:val="bullet"/>
+      <w:lvlText w:val="o"/>
+      <w:lvlJc w:val="left"/>
+      <w:pPr>
+        <w:ind w:left="3600" w:hanging="360"/>
+      </w:pPr>
+      <w:rPr>
+        <w:rFonts w:ascii="Courier New" w:hAnsi="Courier New" w:cs="Courier New" w:hint="default"/>
+      </w:rPr>
+    </w:lvl>
+    <w:lvl w:ilvl="5" w:tplc="04090005" w:tentative="1">
+      <w:start w:val="1"/>
+      <w:numFmt w:val="bullet"/>
+      <w:lvlText w:val=""/>
+      <w:lvlJc w:val="left"/>
+      <w:pPr>
+        <w:ind w:left="4320" w:hanging="360"/>
+      </w:pPr>
+      <w:rPr>
+        <w:rFonts w:ascii="Wingdings" w:hAnsi="Wingdings" w:hint="default"/>
+      </w:rPr>
+    </w:lvl>
+    <w:lvl w:ilvl="6" w:tplc="04090001" w:tentative="1">
+      <w:start w:val="1"/>
+      <w:numFmt w:val="bullet"/>
+      <w:lvlText w:val=""/>
+      <w:lvlJc w:val="left"/>
+      <w:pPr>
+        <w:ind w:left="5040" w:hanging="360"/>
+      </w:pPr>
+      <w:rPr>
+        <w:rFonts w:ascii="Symbol" w:hAnsi="Symbol" w:hint="default"/>
+      </w:rPr>
+    </w:lvl>
+    <w:lvl w:ilvl="7" w:tplc="04090003" w:tentative="1">
+      <w:start w:val="1"/>
+      <w:numFmt w:val="bullet"/>
+      <w:lvlText w:val="o"/>
+      <w:lvlJc w:val="left"/>
+      <w:pPr>
+        <w:ind w:left="5760" w:hanging="360"/>
+      </w:pPr>
+      <w:rPr>
+        <w:rFonts w:ascii="Courier New" w:hAnsi="Courier New" w:cs="Courier New" w:hint="default"/>
+      </w:rPr>
+    </w:lvl>
+    <w:lvl w:ilvl="8" w:tplc="04090005" w:tentative="1">
+      <w:start w:val="1"/>
+      <w:numFmt w:val="bullet"/>
+      <w:lvlText w:val=""/>
+      <w:lvlJc w:val="left"/>
+      <w:pPr>
+        <w:ind w:left="6480" w:hanging="360"/>
+      </w:pPr>
+      <w:rPr>
+        <w:rFonts w:ascii="Wingdings" w:hAnsi="Wingdings" w:hint="default"/>
+      </w:rPr>
+    </w:lvl>
+  </w:abstractNum>
+  <w:abstractNum w:abstractNumId="17" w15:restartNumberingAfterBreak="0">
     <w:nsid w:val="3AEB0273"/>
     <w:multiLevelType w:val="multilevel"/>
     <w:tmpl w:val="526206A0"/>
@@ -4072,7 +1410,7 @@
       </w:pPr>
     </w:lvl>
   </w:abstractNum>
-  <w:abstractNum w:abstractNumId="17" w15:restartNumberingAfterBreak="0">
+  <w:abstractNum w:abstractNumId="18" w15:restartNumberingAfterBreak="0">
     <w:nsid w:val="3B8054D8"/>
     <w:multiLevelType w:val="hybridMultilevel"/>
     <w:tmpl w:val="6A500998"/>
@@ -4185,7 +1523,7 @@
       </w:rPr>
     </w:lvl>
   </w:abstractNum>
-  <w:abstractNum w:abstractNumId="18" w15:restartNumberingAfterBreak="0">
+  <w:abstractNum w:abstractNumId="19" w15:restartNumberingAfterBreak="0">
     <w:nsid w:val="43F8503E"/>
     <w:multiLevelType w:val="multilevel"/>
     <w:tmpl w:val="0409001F"/>
@@ -4271,7 +1609,7 @@
       </w:pPr>
     </w:lvl>
   </w:abstractNum>
-  <w:abstractNum w:abstractNumId="19" w15:restartNumberingAfterBreak="0">
+  <w:abstractNum w:abstractNumId="20" w15:restartNumberingAfterBreak="0">
     <w:nsid w:val="484C4F29"/>
     <w:multiLevelType w:val="multilevel"/>
     <w:tmpl w:val="D8061F64"/>
@@ -4358,7 +1696,7 @@
       </w:pPr>
     </w:lvl>
   </w:abstractNum>
-  <w:abstractNum w:abstractNumId="20" w15:restartNumberingAfterBreak="0">
+  <w:abstractNum w:abstractNumId="21" w15:restartNumberingAfterBreak="0">
     <w:nsid w:val="4896552D"/>
     <w:multiLevelType w:val="hybridMultilevel"/>
     <w:tmpl w:val="DCD2FA5C"/>
@@ -4444,7 +1782,7 @@
       </w:pPr>
     </w:lvl>
   </w:abstractNum>
-  <w:abstractNum w:abstractNumId="21" w15:restartNumberingAfterBreak="0">
+  <w:abstractNum w:abstractNumId="22" w15:restartNumberingAfterBreak="0">
     <w:nsid w:val="57D3152D"/>
     <w:multiLevelType w:val="hybridMultilevel"/>
     <w:tmpl w:val="43B4C2B8"/>
@@ -4557,7 +1895,7 @@
       </w:rPr>
     </w:lvl>
   </w:abstractNum>
-  <w:abstractNum w:abstractNumId="22" w15:restartNumberingAfterBreak="0">
+  <w:abstractNum w:abstractNumId="23" w15:restartNumberingAfterBreak="0">
     <w:nsid w:val="59350CFB"/>
     <w:multiLevelType w:val="multilevel"/>
     <w:tmpl w:val="9DF09F08"/>
@@ -4644,7 +1982,120 @@
       </w:pPr>
     </w:lvl>
   </w:abstractNum>
-  <w:abstractNum w:abstractNumId="23" w15:restartNumberingAfterBreak="0">
+  <w:abstractNum w:abstractNumId="24" w15:restartNumberingAfterBreak="0">
+    <w:nsid w:val="5AC7448B"/>
+    <w:multiLevelType w:val="hybridMultilevel"/>
+    <w:tmpl w:val="9020C050"/>
+    <w:lvl w:ilvl="0" w:tplc="04090001">
+      <w:start w:val="1"/>
+      <w:numFmt w:val="bullet"/>
+      <w:lvlText w:val=""/>
+      <w:lvlJc w:val="left"/>
+      <w:pPr>
+        <w:ind w:left="1680" w:hanging="360"/>
+      </w:pPr>
+      <w:rPr>
+        <w:rFonts w:ascii="Symbol" w:hAnsi="Symbol" w:hint="default"/>
+      </w:rPr>
+    </w:lvl>
+    <w:lvl w:ilvl="1" w:tplc="04090003" w:tentative="1">
+      <w:start w:val="1"/>
+      <w:numFmt w:val="bullet"/>
+      <w:lvlText w:val="o"/>
+      <w:lvlJc w:val="left"/>
+      <w:pPr>
+        <w:ind w:left="2400" w:hanging="360"/>
+      </w:pPr>
+      <w:rPr>
+        <w:rFonts w:ascii="Courier New" w:hAnsi="Courier New" w:cs="Courier New" w:hint="default"/>
+      </w:rPr>
+    </w:lvl>
+    <w:lvl w:ilvl="2" w:tplc="04090005" w:tentative="1">
+      <w:start w:val="1"/>
+      <w:numFmt w:val="bullet"/>
+      <w:lvlText w:val=""/>
+      <w:lvlJc w:val="left"/>
+      <w:pPr>
+        <w:ind w:left="3120" w:hanging="360"/>
+      </w:pPr>
+      <w:rPr>
+        <w:rFonts w:ascii="Wingdings" w:hAnsi="Wingdings" w:hint="default"/>
+      </w:rPr>
+    </w:lvl>
+    <w:lvl w:ilvl="3" w:tplc="04090001" w:tentative="1">
+      <w:start w:val="1"/>
+      <w:numFmt w:val="bullet"/>
+      <w:lvlText w:val=""/>
+      <w:lvlJc w:val="left"/>
+      <w:pPr>
+        <w:ind w:left="3840" w:hanging="360"/>
+      </w:pPr>
+      <w:rPr>
+        <w:rFonts w:ascii="Symbol" w:hAnsi="Symbol" w:hint="default"/>
+      </w:rPr>
+    </w:lvl>
+    <w:lvl w:ilvl="4" w:tplc="04090003" w:tentative="1">
+      <w:start w:val="1"/>
+      <w:numFmt w:val="bullet"/>
+      <w:lvlText w:val="o"/>
+      <w:lvlJc w:val="left"/>
+      <w:pPr>
+        <w:ind w:left="4560" w:hanging="360"/>
+      </w:pPr>
+      <w:rPr>
+        <w:rFonts w:ascii="Courier New" w:hAnsi="Courier New" w:cs="Courier New" w:hint="default"/>
+      </w:rPr>
+    </w:lvl>
+    <w:lvl w:ilvl="5" w:tplc="04090005" w:tentative="1">
+      <w:start w:val="1"/>
+      <w:numFmt w:val="bullet"/>
+      <w:lvlText w:val=""/>
+      <w:lvlJc w:val="left"/>
+      <w:pPr>
+        <w:ind w:left="5280" w:hanging="360"/>
+      </w:pPr>
+      <w:rPr>
+        <w:rFonts w:ascii="Wingdings" w:hAnsi="Wingdings" w:hint="default"/>
+      </w:rPr>
+    </w:lvl>
+    <w:lvl w:ilvl="6" w:tplc="04090001" w:tentative="1">
+      <w:start w:val="1"/>
+      <w:numFmt w:val="bullet"/>
+      <w:lvlText w:val=""/>
+      <w:lvlJc w:val="left"/>
+      <w:pPr>
+        <w:ind w:left="6000" w:hanging="360"/>
+      </w:pPr>
+      <w:rPr>
+        <w:rFonts w:ascii="Symbol" w:hAnsi="Symbol" w:hint="default"/>
+      </w:rPr>
+    </w:lvl>
+    <w:lvl w:ilvl="7" w:tplc="04090003" w:tentative="1">
+      <w:start w:val="1"/>
+      <w:numFmt w:val="bullet"/>
+      <w:lvlText w:val="o"/>
+      <w:lvlJc w:val="left"/>
+      <w:pPr>
+        <w:ind w:left="6720" w:hanging="360"/>
+      </w:pPr>
+      <w:rPr>
+        <w:rFonts w:ascii="Courier New" w:hAnsi="Courier New" w:cs="Courier New" w:hint="default"/>
+      </w:rPr>
+    </w:lvl>
+    <w:lvl w:ilvl="8" w:tplc="04090005" w:tentative="1">
+      <w:start w:val="1"/>
+      <w:numFmt w:val="bullet"/>
+      <w:lvlText w:val=""/>
+      <w:lvlJc w:val="left"/>
+      <w:pPr>
+        <w:ind w:left="7440" w:hanging="360"/>
+      </w:pPr>
+      <w:rPr>
+        <w:rFonts w:ascii="Wingdings" w:hAnsi="Wingdings" w:hint="default"/>
+      </w:rPr>
+    </w:lvl>
+  </w:abstractNum>
+  <w:abstractNum w:abstractNumId="25" w15:restartNumberingAfterBreak="0">
     <w:nsid w:val="5DEC6B47"/>
     <w:multiLevelType w:val="multilevel"/>
     <w:tmpl w:val="604E1C0A"/>
@@ -4731,7 +2182,7 @@
       </w:pPr>
     </w:lvl>
   </w:abstractNum>
-  <w:abstractNum w:abstractNumId="24" w15:restartNumberingAfterBreak="0">
+  <w:abstractNum w:abstractNumId="26" w15:restartNumberingAfterBreak="0">
     <w:nsid w:val="634E62C7"/>
     <w:multiLevelType w:val="multilevel"/>
     <w:tmpl w:val="59406DB6"/>
@@ -4880,7 +2331,7 @@
       </w:rPr>
     </w:lvl>
   </w:abstractNum>
-  <w:abstractNum w:abstractNumId="25" w15:restartNumberingAfterBreak="0">
+  <w:abstractNum w:abstractNumId="27" w15:restartNumberingAfterBreak="0">
     <w:nsid w:val="6DF75995"/>
     <w:multiLevelType w:val="hybridMultilevel"/>
     <w:tmpl w:val="C9345BAE"/>
@@ -4993,7 +2444,7 @@
       </w:rPr>
     </w:lvl>
   </w:abstractNum>
-  <w:abstractNum w:abstractNumId="26" w15:restartNumberingAfterBreak="0">
+  <w:abstractNum w:abstractNumId="28" w15:restartNumberingAfterBreak="0">
     <w:nsid w:val="6E9514D7"/>
     <w:multiLevelType w:val="multilevel"/>
     <w:tmpl w:val="0409001F"/>
@@ -5079,7 +2530,120 @@
       </w:pPr>
     </w:lvl>
   </w:abstractNum>
-  <w:abstractNum w:abstractNumId="27" w15:restartNumberingAfterBreak="0">
+  <w:abstractNum w:abstractNumId="29" w15:restartNumberingAfterBreak="0">
+    <w:nsid w:val="715D45DD"/>
+    <w:multiLevelType w:val="hybridMultilevel"/>
+    <w:tmpl w:val="F2AEC0E4"/>
+    <w:lvl w:ilvl="0" w:tplc="04090001">
+      <w:start w:val="1"/>
+      <w:numFmt w:val="bullet"/>
+      <w:lvlText w:val=""/>
+      <w:lvlJc w:val="left"/>
+      <w:pPr>
+        <w:ind w:left="1440" w:hanging="360"/>
+      </w:pPr>
+      <w:rPr>
+        <w:rFonts w:ascii="Symbol" w:hAnsi="Symbol" w:hint="default"/>
+      </w:rPr>
+    </w:lvl>
+    <w:lvl w:ilvl="1" w:tplc="04090003" w:tentative="1">
+      <w:start w:val="1"/>
+      <w:numFmt w:val="bullet"/>
+      <w:lvlText w:val="o"/>
+      <w:lvlJc w:val="left"/>
+      <w:pPr>
+        <w:ind w:left="2160" w:hanging="360"/>
+      </w:pPr>
+      <w:rPr>
+        <w:rFonts w:ascii="Courier New" w:hAnsi="Courier New" w:cs="Courier New" w:hint="default"/>
+      </w:rPr>
+    </w:lvl>
+    <w:lvl w:ilvl="2" w:tplc="04090005" w:tentative="1">
+      <w:start w:val="1"/>
+      <w:numFmt w:val="bullet"/>
+      <w:lvlText w:val=""/>
+      <w:lvlJc w:val="left"/>
+      <w:pPr>
+        <w:ind w:left="2880" w:hanging="360"/>
+      </w:pPr>
+      <w:rPr>
+        <w:rFonts w:ascii="Wingdings" w:hAnsi="Wingdings" w:hint="default"/>
+      </w:rPr>
+    </w:lvl>
+    <w:lvl w:ilvl="3" w:tplc="04090001" w:tentative="1">
+      <w:start w:val="1"/>
+      <w:numFmt w:val="bullet"/>
+      <w:lvlText w:val=""/>
+      <w:lvlJc w:val="left"/>
+      <w:pPr>
+        <w:ind w:left="3600" w:hanging="360"/>
+      </w:pPr>
+      <w:rPr>
+        <w:rFonts w:ascii="Symbol" w:hAnsi="Symbol" w:hint="default"/>
+      </w:rPr>
+    </w:lvl>
+    <w:lvl w:ilvl="4" w:tplc="04090003" w:tentative="1">
+      <w:start w:val="1"/>
+      <w:numFmt w:val="bullet"/>
+      <w:lvlText w:val="o"/>
+      <w:lvlJc w:val="left"/>
+      <w:pPr>
+        <w:ind w:left="4320" w:hanging="360"/>
+      </w:pPr>
+      <w:rPr>
+        <w:rFonts w:ascii="Courier New" w:hAnsi="Courier New" w:cs="Courier New" w:hint="default"/>
+      </w:rPr>
+    </w:lvl>
+    <w:lvl w:ilvl="5" w:tplc="04090005" w:tentative="1">
+      <w:start w:val="1"/>
+      <w:numFmt w:val="bullet"/>
+      <w:lvlText w:val=""/>
+      <w:lvlJc w:val="left"/>
+      <w:pPr>
+        <w:ind w:left="5040" w:hanging="360"/>
+      </w:pPr>
+      <w:rPr>
+        <w:rFonts w:ascii="Wingdings" w:hAnsi="Wingdings" w:hint="default"/>
+      </w:rPr>
+    </w:lvl>
+    <w:lvl w:ilvl="6" w:tplc="04090001" w:tentative="1">
+      <w:start w:val="1"/>
+      <w:numFmt w:val="bullet"/>
+      <w:lvlText w:val=""/>
+      <w:lvlJc w:val="left"/>
+      <w:pPr>
+        <w:ind w:left="5760" w:hanging="360"/>
+      </w:pPr>
+      <w:rPr>
+        <w:rFonts w:ascii="Symbol" w:hAnsi="Symbol" w:hint="default"/>
+      </w:rPr>
+    </w:lvl>
+    <w:lvl w:ilvl="7" w:tplc="04090003" w:tentative="1">
+      <w:start w:val="1"/>
+      <w:numFmt w:val="bullet"/>
+      <w:lvlText w:val="o"/>
+      <w:lvlJc w:val="left"/>
+      <w:pPr>
+        <w:ind w:left="6480" w:hanging="360"/>
+      </w:pPr>
+      <w:rPr>
+        <w:rFonts w:ascii="Courier New" w:hAnsi="Courier New" w:cs="Courier New" w:hint="default"/>
+      </w:rPr>
+    </w:lvl>
+    <w:lvl w:ilvl="8" w:tplc="04090005" w:tentative="1">
+      <w:start w:val="1"/>
+      <w:numFmt w:val="bullet"/>
+      <w:lvlText w:val=""/>
+      <w:lvlJc w:val="left"/>
+      <w:pPr>
+        <w:ind w:left="7200" w:hanging="360"/>
+      </w:pPr>
+      <w:rPr>
+        <w:rFonts w:ascii="Wingdings" w:hAnsi="Wingdings" w:hint="default"/>
+      </w:rPr>
+    </w:lvl>
+  </w:abstractNum>
+  <w:abstractNum w:abstractNumId="30" w15:restartNumberingAfterBreak="0">
     <w:nsid w:val="790635CB"/>
     <w:multiLevelType w:val="hybridMultilevel"/>
     <w:tmpl w:val="0FE4DC44"/>
@@ -5192,7 +2756,7 @@
       </w:rPr>
     </w:lvl>
   </w:abstractNum>
-  <w:abstractNum w:abstractNumId="28" w15:restartNumberingAfterBreak="0">
+  <w:abstractNum w:abstractNumId="31" w15:restartNumberingAfterBreak="0">
     <w:nsid w:val="7D8C2C6D"/>
     <w:multiLevelType w:val="multilevel"/>
     <w:tmpl w:val="04090023"/>
@@ -5280,7 +2844,7 @@
     </w:lvl>
   </w:abstractNum>
   <w:num w:numId="1">
-    <w:abstractNumId w:val="22"/>
+    <w:abstractNumId w:val="23"/>
   </w:num>
   <w:num w:numId="2">
     <w:abstractNumId w:val="12"/>
@@ -5289,16 +2853,16 @@
     <w:abstractNumId w:val="10"/>
   </w:num>
   <w:num w:numId="4">
-    <w:abstractNumId w:val="26"/>
+    <w:abstractNumId w:val="28"/>
   </w:num>
   <w:num w:numId="5">
     <w:abstractNumId w:val="13"/>
   </w:num>
   <w:num w:numId="6">
-    <w:abstractNumId w:val="16"/>
+    <w:abstractNumId w:val="17"/>
   </w:num>
   <w:num w:numId="7">
-    <w:abstractNumId w:val="19"/>
+    <w:abstractNumId w:val="20"/>
   </w:num>
   <w:num w:numId="8">
     <w:abstractNumId w:val="9"/>
@@ -5337,34 +2901,43 @@
     <w:abstractNumId w:val="15"/>
   </w:num>
   <w:num w:numId="20">
-    <w:abstractNumId w:val="23"/>
+    <w:abstractNumId w:val="25"/>
   </w:num>
   <w:num w:numId="21">
-    <w:abstractNumId w:val="18"/>
+    <w:abstractNumId w:val="19"/>
   </w:num>
   <w:num w:numId="22">
     <w:abstractNumId w:val="11"/>
   </w:num>
   <w:num w:numId="23">
-    <w:abstractNumId w:val="28"/>
+    <w:abstractNumId w:val="31"/>
   </w:num>
   <w:num w:numId="24">
-    <w:abstractNumId w:val="17"/>
+    <w:abstractNumId w:val="18"/>
   </w:num>
   <w:num w:numId="25">
-    <w:abstractNumId w:val="20"/>
+    <w:abstractNumId w:val="21"/>
   </w:num>
   <w:num w:numId="26">
+    <w:abstractNumId w:val="30"/>
+  </w:num>
+  <w:num w:numId="27">
     <w:abstractNumId w:val="27"/>
   </w:num>
-  <w:num w:numId="27">
-    <w:abstractNumId w:val="25"/>
-  </w:num>
   <w:num w:numId="28">
-    <w:abstractNumId w:val="21"/>
+    <w:abstractNumId w:val="22"/>
   </w:num>
   <w:num w:numId="29">
+    <w:abstractNumId w:val="26"/>
+  </w:num>
+  <w:num w:numId="30">
     <w:abstractNumId w:val="24"/>
+  </w:num>
+  <w:num w:numId="31">
+    <w:abstractNumId w:val="16"/>
+  </w:num>
+  <w:num w:numId="32">
+    <w:abstractNumId w:val="29"/>
   </w:num>
 </w:numbering>
 </file>

</xml_diff>